<commit_message>
data in brief revisions for particle packing
</commit_message>
<xml_diff>
--- a/reports/particle_packing/Datainbrief.docx
+++ b/reports/particle_packing/Datainbrief.docx
@@ -1,6 +1,6 @@
 
 <file path=word/document.xml><?xml version="1.0" encoding="utf-8"?>
-<w:document xmlns:wpc="http://schemas.microsoft.com/office/word/2010/wordprocessingCanvas" xmlns:cx="http://schemas.microsoft.com/office/drawing/2014/chartex" xmlns:cx1="http://schemas.microsoft.com/office/drawing/2015/9/8/chartex" xmlns:cx2="http://schemas.microsoft.com/office/drawing/2015/10/21/chartex" xmlns:cx3="http://schemas.microsoft.com/office/drawing/2016/5/9/chartex" xmlns:cx4="http://schemas.microsoft.com/office/drawing/2016/5/10/chartex" xmlns:cx5="http://schemas.microsoft.com/office/drawing/2016/5/11/chartex" xmlns:cx6="http://schemas.microsoft.com/office/drawing/2016/5/12/chartex" xmlns:cx7="http://schemas.microsoft.com/office/drawing/2016/5/13/chartex" xmlns:cx8="http://schemas.microsoft.com/office/drawing/2016/5/14/chartex" xmlns:mc="http://schemas.openxmlformats.org/markup-compatibility/2006" xmlns:aink="http://schemas.microsoft.com/office/drawing/2016/ink" xmlns:am3d="http://schemas.microsoft.com/office/drawing/2017/model3d" xmlns:o="urn:schemas-microsoft-com:office:office" xmlns:oel="http://schemas.microsoft.com/office/2019/extlst" xmlns:r="http://schemas.openxmlformats.org/officeDocument/2006/relationships" xmlns:m="http://schemas.openxmlformats.org/officeDocument/2006/math" xmlns:v="urn:schemas-microsoft-com:vml" xmlns:wp14="http://schemas.microsoft.com/office/word/2010/wordprocessingDrawing" xmlns:wp="http://schemas.openxmlformats.org/drawingml/2006/wordprocessingDrawing" xmlns:w10="urn:schemas-microsoft-com:office:word" xmlns:w="http://schemas.openxmlformats.org/wordprocessingml/2006/main" xmlns:w14="http://schemas.microsoft.com/office/word/2010/wordml" xmlns:w15="http://schemas.microsoft.com/office/word/2012/wordml" xmlns:w16cex="http://schemas.microsoft.com/office/word/2018/wordml/cex" xmlns:w16cid="http://schemas.microsoft.com/office/word/2016/wordml/cid" xmlns:w16="http://schemas.microsoft.com/office/word/2018/wordml" xmlns:w16du="http://schemas.microsoft.com/office/word/2023/wordml/word16du" xmlns:w16sdtdh="http://schemas.microsoft.com/office/word/2020/wordml/sdtdatahash" xmlns:w16se="http://schemas.microsoft.com/office/word/2015/wordml/symex" xmlns:wpg="http://schemas.microsoft.com/office/word/2010/wordprocessingGroup" xmlns:wpi="http://schemas.microsoft.com/office/word/2010/wordprocessingInk" xmlns:wne="http://schemas.microsoft.com/office/word/2006/wordml" xmlns:wps="http://schemas.microsoft.com/office/word/2010/wordprocessingShape" mc:Ignorable="w14 w15 w16se w16cid w16 w16cex w16sdtdh wp14">
+<w:document xmlns:wpc="http://schemas.microsoft.com/office/word/2010/wordprocessingCanvas" xmlns:cx="http://schemas.microsoft.com/office/drawing/2014/chartex" xmlns:cx1="http://schemas.microsoft.com/office/drawing/2015/9/8/chartex" xmlns:cx2="http://schemas.microsoft.com/office/drawing/2015/10/21/chartex" xmlns:cx3="http://schemas.microsoft.com/office/drawing/2016/5/9/chartex" xmlns:cx4="http://schemas.microsoft.com/office/drawing/2016/5/10/chartex" xmlns:cx5="http://schemas.microsoft.com/office/drawing/2016/5/11/chartex" xmlns:cx6="http://schemas.microsoft.com/office/drawing/2016/5/12/chartex" xmlns:cx7="http://schemas.microsoft.com/office/drawing/2016/5/13/chartex" xmlns:cx8="http://schemas.microsoft.com/office/drawing/2016/5/14/chartex" xmlns:mc="http://schemas.openxmlformats.org/markup-compatibility/2006" xmlns:aink="http://schemas.microsoft.com/office/drawing/2016/ink" xmlns:am3d="http://schemas.microsoft.com/office/drawing/2017/model3d" xmlns:o="urn:schemas-microsoft-com:office:office" xmlns:oel="http://schemas.microsoft.com/office/2019/extlst" xmlns:r="http://schemas.openxmlformats.org/officeDocument/2006/relationships" xmlns:m="http://schemas.openxmlformats.org/officeDocument/2006/math" xmlns:v="urn:schemas-microsoft-com:vml" xmlns:wp14="http://schemas.microsoft.com/office/word/2010/wordprocessingDrawing" xmlns:wp="http://schemas.openxmlformats.org/drawingml/2006/wordprocessingDrawing" xmlns:w10="urn:schemas-microsoft-com:office:word" xmlns:w="http://schemas.openxmlformats.org/wordprocessingml/2006/main" xmlns:w14="http://schemas.microsoft.com/office/word/2010/wordml" xmlns:w15="http://schemas.microsoft.com/office/word/2012/wordml" xmlns:w16cex="http://schemas.microsoft.com/office/word/2018/wordml/cex" xmlns:w16cid="http://schemas.microsoft.com/office/word/2016/wordml/cid" xmlns:w16="http://schemas.microsoft.com/office/word/2018/wordml" xmlns:w16sdtdh="http://schemas.microsoft.com/office/word/2020/wordml/sdtdatahash" xmlns:w16se="http://schemas.microsoft.com/office/word/2015/wordml/symex" xmlns:wpg="http://schemas.microsoft.com/office/word/2010/wordprocessingGroup" xmlns:wpi="http://schemas.microsoft.com/office/word/2010/wordprocessingInk" xmlns:wne="http://schemas.microsoft.com/office/word/2006/wordml" xmlns:wps="http://schemas.microsoft.com/office/word/2010/wordprocessingShape" mc:Ignorable="w14 w15 w16se w16cid w16 w16cex w16sdtdh wp14">
   <w:body>
     <w:p>
       <w:pPr>
@@ -915,8 +915,38 @@
             </w:tcMar>
           </w:tcPr>
           <w:p>
-            <w:r>
-              <w:t>A total of 65536 parameter combinations were randomly sampled using quasi-random Sobol sampling, varying seven irreducible parameters in addition to the number of particles and initial scaling factor. A constrained search space was employed through the Ax Platform</w:t>
+            <w:ins w:id="3" w:author="Sterling Baird" w:date="2023-07-08T06:36:00Z">
+              <w:r>
+                <w:t>We use geometry-based particle packing simulations</w:t>
+              </w:r>
+              <w:r>
+                <w:t xml:space="preserve"> </w:t>
+              </w:r>
+              <w:r>
+                <w:t xml:space="preserve">to generate </w:t>
+              </w:r>
+              <w:r>
+                <w:t xml:space="preserve">a set of spheres within a </w:t>
+              </w:r>
+              <w:r>
+                <w:t xml:space="preserve">volume </w:t>
+              </w:r>
+              <w:r>
+                <w:t>and analyz</w:t>
+              </w:r>
+              <w:r>
+                <w:t>e the packing fraction (occupied space vs. total space).</w:t>
+              </w:r>
+              <w:r>
+                <w:t xml:space="preserve"> </w:t>
+              </w:r>
+            </w:ins>
+            <w:r>
+              <w:t xml:space="preserve">A total of 65536 parameter combinations were randomly sampled using quasi-random Sobol sampling, varying seven irreducible parameters in addition to the number of particles and initial scaling factor. A constrained search </w:t>
+            </w:r>
+            <w:r>
+              <w:lastRenderedPageBreak/>
+              <w:t>space was employed through the Ax Platform</w:t>
             </w:r>
             <w:r>
               <w:t xml:space="preserve"> with repeats</w:t>
@@ -927,12 +957,66 @@
             <w:r>
               <w:t xml:space="preserve"> </w:t>
             </w:r>
-            <w:r>
-              <w:t xml:space="preserve">Failed </w:t>
-            </w:r>
-            <w:r>
-              <w:lastRenderedPageBreak/>
-              <w:t xml:space="preserve">simulations were recorded as </w:t>
+            <w:ins w:id="4" w:author="Sterling Baird" w:date="2023-07-08T07:10:00Z">
+              <w:r>
+                <w:t>Packing simulations were run using</w:t>
+              </w:r>
+            </w:ins>
+            <w:ins w:id="5" w:author="Sterling Baird" w:date="2023-07-08T07:12:00Z">
+              <w:r>
+                <w:t xml:space="preserve"> two algorithms run sequentially (i.e., a two-step </w:t>
+              </w:r>
+            </w:ins>
+            <w:ins w:id="6" w:author="Sterling Baird" w:date="2023-07-08T07:13:00Z">
+              <w:r>
+                <w:t>process)</w:t>
+              </w:r>
+            </w:ins>
+            <w:ins w:id="7" w:author="Sterling Baird" w:date="2023-07-08T07:10:00Z">
+              <w:r>
+                <w:t xml:space="preserve">. </w:t>
+              </w:r>
+            </w:ins>
+            <w:ins w:id="8" w:author="Sterling Baird" w:date="2023-07-08T06:38:00Z">
+              <w:r>
+                <w:t>Sometimes, the</w:t>
+              </w:r>
+              <w:r>
+                <w:t xml:space="preserve"> algorithm</w:t>
+              </w:r>
+            </w:ins>
+            <w:ins w:id="9" w:author="Sterling Baird" w:date="2023-07-08T07:11:00Z">
+              <w:r>
+                <w:t>s</w:t>
+              </w:r>
+            </w:ins>
+            <w:ins w:id="10" w:author="Sterling Baird" w:date="2023-07-08T06:38:00Z">
+              <w:r>
+                <w:t xml:space="preserve"> can fail</w:t>
+              </w:r>
+            </w:ins>
+            <w:ins w:id="11" w:author="Sterling Baird" w:date="2023-07-08T07:12:00Z">
+              <w:r>
+                <w:t>. F</w:t>
+              </w:r>
+            </w:ins>
+            <w:ins w:id="12" w:author="Sterling Baird" w:date="2023-07-08T07:11:00Z">
+              <w:r>
+                <w:t xml:space="preserve">or example, </w:t>
+              </w:r>
+            </w:ins>
+            <w:ins w:id="13" w:author="Sterling Baird" w:date="2023-07-08T07:12:00Z">
+              <w:r>
+                <w:t>during an approximate search of neighboring particles, sometimes not all neighboring particles are found</w:t>
+              </w:r>
+            </w:ins>
+            <w:ins w:id="14" w:author="Sterling Baird" w:date="2023-07-08T06:38:00Z">
+              <w:r>
+                <w:t xml:space="preserve">. </w:t>
+              </w:r>
+            </w:ins>
+            <w:r>
+              <w:t xml:space="preserve">Failed simulations were recorded as </w:t>
             </w:r>
             <w:proofErr w:type="spellStart"/>
             <w:r>
@@ -957,7 +1041,7 @@
               <w:fldChar w:fldCharType="begin"/>
             </w:r>
             <w:r>
-              <w:instrText xml:space="preserve"> ADDIN ZOTERO_ITEM CSL_CITATION {"citationID":"5sVqd31r","properties":{"formattedCitation":"\\super 1\\nosupersub{}","plainCitation":"1","noteIndex":0},"citationItems":[{"id":15675,"uris":["http://zotero.org/groups/4654943/items/TFSFVU6B"],"itemData":{"id":15675,"type":"document","abstract":"Benchmarks are an essential driver of progress in scientific disciplines. Ideal benchmarks mimic real-world tasks as closely as possible, where insufficient difficulty or applicability can stunt growth in the field. Benchmarks should also have sufficiently low computational overhead to promote accessibility and repeatability. The goal is then to win a \"Turing test\" of sorts by creating a surrogate model that is indistinguishable from the ground truth observation (at least within the dataset bounds that were explored), necessitating a large amount of data. In the fields of materials science and chemistry, industry-relevant optimization tasks are often hierarchical, noisy, multi-fidelity, multi-objective, high-dimensional, and non-linearly correlated while exhibiting mixed numerical and categorical variables subject to linear and non-linear constraints. To complicate matters, unexpected, failed simulation or experimental regions may be present in the search space. In this study, 438371 random hard-sphere packing simulations representing 279 CPU days worth of computational overhead were performed across nine input parameters with linear constraints and two discrete fidelities each with continuous fidelity parameters and results were logged to a free-tier shared MongoDB Atlas database. Two core tabular datasets resulted from this study: 1. a failure probability dataset containing unique input parameter sets and the estimated probabilities that the simulation will fail at each of the two steps, and 2. a regression dataset mapping input parameter sets (including repeats) to particle packing fractions and computational runtimes for each of the two steps. These two datasets can be used to create a surrogate model as close as possible to running the actual simulations by incorporating simulation failure and heteroskedastic noise. For the regression dataset, percentile ranks were computed within each of the groups of identical parameter sets to enable capturing heteroskedastic noise. This is in contrast with a more traditional approach that imposes a-priori assumptions such as Gaussian noise e.g., by providing a mean and standard deviation. A similar approach can be applied to other benchmark datasets to bridge the gap between optimization benchmarks with low computational overhead and realistically complex, real-world optimization scenarios.","language":"eng","note":"DOI: 10.5281/zenodo.7513019\ntype: dataset","publisher":"Zenodo","source":"Zenodo","title":"Materials Science Optimization Benchmark Dataset for Multi-fidelity Hard-sphere Packing Simulations","URL":"https://zenodo.org/record/7513019","author":[{"family":"Baird","given":"Sterling G."}],"accessed":{"date-parts":[["2023",2,4]]},"issued":{"date-parts":[["2023",1,7]]},"citation-key":"baird_materials_2023-1"}}],"schema":"https://github.com/citation-style-language/schema/raw/master/csl-citation.json"} </w:instrText>
+              <w:instrText xml:space="preserve"> ADDIN ZOTERO_ITEM CSL_CITATION {"citationID":"5sVqd31r","properties":{"formattedCitation":"\\super 1\\nosupersub{}","plainCitation":"1","noteIndex":0},"citationItems":[{"id":15675,"uris":["http://zotero.org/groups/4654943/items/TFSFVU6B"],"itemData":{"id":15675,"type":"dataset","abstract":"Benchmarks are an essential driver of progress in scientific disciplines. Ideal benchmarks mimic real-world tasks as closely as possible, where insufficient difficulty or applicability can stunt growth in the field. Benchmarks should also have sufficiently low computational overhead to promote accessibility and repeatability. The goal is then to win a \"Turing test\" of sorts by creating a surrogate model that is indistinguishable from the ground truth observation (at least within the dataset bounds that were explored), necessitating a large amount of data. In the fields of materials science and chemistry, industry-relevant optimization tasks are often hierarchical, noisy, multi-fidelity, multi-objective, high-dimensional, and non-linearly correlated while exhibiting mixed numerical and categorical variables subject to linear and non-linear constraints. To complicate matters, unexpected, failed simulation or experimental regions may be present in the search space. In this study, 438371 random hard-sphere packing simulations representing 279 CPU days worth of computational overhead were performed across nine input parameters with linear constraints and two discrete fidelities each with continuous fidelity parameters and results were logged to a free-tier shared MongoDB Atlas database. Two core tabular datasets resulted from this study: 1. a failure probability dataset containing unique input parameter sets and the estimated probabilities that the simulation will fail at each of the two steps, and 2. a regression dataset mapping input parameter sets (including repeats) to particle packing fractions and computational runtimes for each of the two steps. These two datasets can be used to create a surrogate model as close as possible to running the actual simulations by incorporating simulation failure and heteroskedastic noise. For the regression dataset, percentile ranks were computed within each of the groups of identical parameter sets to enable capturing heteroskedastic noise. This is in contrast with a more traditional approach that imposes a-priori assumptions such as Gaussian noise e.g., by providing a mean and standard deviation. A similar approach can be applied to other benchmark datasets to bridge the gap between optimization benchmarks with low computational overhead and realistically complex, real-world optimization scenarios.","DOI":"10.5281/zenodo.7513019","language":"eng","publisher":"Zenodo","source":"Zenodo","title":"Materials Science Optimization Benchmark Dataset for Multi-fidelity Hard-sphere Packing Simulations","URL":"https://zenodo.org/record/7513019","author":[{"family":"Baird","given":"Sterling G."}],"accessed":{"date-parts":[["2023",2,4]]},"issued":{"date-parts":[["2023",1,7]]},"citation-key":"baird_materials_2023-1"}}],"schema":"https://github.com/citation-style-language/schema/raw/master/csl-citation.json"} </w:instrText>
             </w:r>
             <w:r>
               <w:fldChar w:fldCharType="separate"/>
@@ -1378,7 +1462,7 @@
         <w:fldChar w:fldCharType="begin"/>
       </w:r>
       <w:r>
-        <w:instrText xml:space="preserve"> ADDIN ZOTERO_ITEM CSL_CITATION {"citationID":"yDwbPuGD","properties":{"formattedCitation":"\\super 8\\nosupersub{}","plainCitation":"8","noteIndex":0},"citationItems":[{"id":15503,"uris":["http://zotero.org/users/6982238/items/VXM5XXID"],"itemData":{"id":15503,"type":"article","abstract":"Would you rather search for a line inside a cube or a point inside a square? This type of solution degeneracy often exists in physics-based simulations and wet-lab experiments, but constraining these degeneracies is often unsupported or difficult to implement in many optimization packages, requiring additional time and expertise. So, are the possible improvements in efficiency worth the cost of implementation? We demonstrate that the compactness of a search space (to what extent and how degenerate solutions and non-solutions are removed) can significantly affect Bayesian optimization search efficiency via the Ax platform. We use a physics-based particle packing simulation with seven to nine tunable parameters, depending on the search space compactness, that represent three truncated, discrete log-normal distributions of particle sizes. This physics-based simulation exhibits three qualitatively different degeneracy types: size-invariance, compositional-invariance, and permutation-invariance. We assess a total of eight search space types which range from none up to all three constraint types imposed simultaneously. We find that leaving the search space unconstrained leads to a large variance in the outcome and that on average, the most constrained search space is not always the most efficient. Likewise, the least constrained search space is not always the least efficient. We recommend that optimization practitioners in the physical sciences carefully consider the impact of removing search space degeneracies on search efficiency before running expensive optimization campaigns.","DOI":"10.26434/chemrxiv-2022-nz2w8-v2","language":"en","publisher":"ChemRxiv","source":"Cambridge Engage Preprints","title":"The most compact search space is not always the most efficient: A case study on maximizing solid rocket fuel packing fraction via constrained Bayesian optimization","title-short":"The most compact search space is not always the most efficient","URL":"https://chemrxiv.org/engage/chemrxiv/article-details/6316d81f5351a3b2e6f040db","author":[{"family":"Baird","given":"Sterling"},{"family":"Hall","given":"Jason R."},{"family":"Sparks","given":"Taylor D."}],"accessed":{"date-parts":[["2023",1,2]]},"issued":{"date-parts":[["2022",9,6]]},"citation-key":"baird_most_2022"}}],"schema":"https://github.com/citation-style-language/schema/raw/master/csl-citation.json"} </w:instrText>
+        <w:instrText xml:space="preserve"> ADDIN ZOTERO_ITEM CSL_CITATION {"citationID":"yDwbPuGD","properties":{"formattedCitation":"\\super 8\\nosupersub{}","plainCitation":"8","noteIndex":0},"citationItems":[{"id":"b3OnlQuN/2Rew7mbX","uris":["http://zotero.org/users/6982238/items/VXM5XXID"],"itemData":{"id":15503,"type":"article","abstract":"Would you rather search for a line inside a cube or a point inside a square? This type of solution degeneracy often exists in physics-based simulations and wet-lab experiments, but constraining these degeneracies is often unsupported or difficult to implement in many optimization packages, requiring additional time and expertise. So, are the possible improvements in efficiency worth the cost of implementation? We demonstrate that the compactness of a search space (to what extent and how degenerate solutions and non-solutions are removed) can significantly affect Bayesian optimization search efficiency via the Ax platform. We use a physics-based particle packing simulation with seven to nine tunable parameters, depending on the search space compactness, that represent three truncated, discrete log-normal distributions of particle sizes. This physics-based simulation exhibits three qualitatively different degeneracy types: size-invariance, compositional-invariance, and permutation-invariance. We assess a total of eight search space types which range from none up to all three constraint types imposed simultaneously. We find that leaving the search space unconstrained leads to a large variance in the outcome and that on average, the most constrained search space is not always the most efficient. Likewise, the least constrained search space is not always the least efficient. We recommend that optimization practitioners in the physical sciences carefully consider the impact of removing search space degeneracies on search efficiency before running expensive optimization campaigns.","DOI":"10.26434/chemrxiv-2022-nz2w8-v2","language":"en","publisher":"ChemRxiv","source":"Cambridge Engage Preprints","title":"The most compact search space is not always the most efficient: A case study on maximizing solid rocket fuel packing fraction via constrained Bayesian optimization","title-short":"The most compact search space is not always the most efficient","URL":"https://chemrxiv.org/engage/chemrxiv/article-details/6316d81f5351a3b2e6f040db","author":[{"family":"Baird","given":"Sterling"},{"family":"Hall","given":"Jason R."},{"family":"Sparks","given":"Taylor D."}],"accessed":{"date-parts":[["2023",1,2]]},"issued":{"date-parts":[["2022",9,6]]},"citation-key":"baird_most_2022"}}],"schema":"https://github.com/citation-style-language/schema/raw/master/csl-citation.json"} </w:instrText>
       </w:r>
       <w:r>
         <w:fldChar w:fldCharType="separate"/>
@@ -1416,7 +1500,11 @@
         <w:fldChar w:fldCharType="end"/>
       </w:r>
       <w:r>
-        <w:t xml:space="preserve"> have limitations as they ignore or simplify the impact of noise and the occurrence of failure with certain parameter combinations. By integrating simulation failure and heteroskedastic noise, we aim to achieve a "Turing test" scenario where the surrogate model is practically indistinguishable from the ground truth simulation. This strategy bridges the gap between low-cost surrogate functions based on benchmark datasets and the high-cost evaluation of objective functions in real-world scenarios.</w:t>
+        <w:t xml:space="preserve"> have limitations as they ignore or simplify the impact of noise and the occurrence of failure with certain parameter combinations. By integrating simulation failure and heteroskedastic noise, we aim to achieve a "Turing test" scenario where the surrogate model is practically indistinguishable from the ground truth </w:t>
+      </w:r>
+      <w:r>
+        <w:lastRenderedPageBreak/>
+        <w:t>simulation. This strategy bridges the gap between low-cost surrogate functions based on benchmark datasets and the high-cost evaluation of objective functions in real-world scenarios.</w:t>
       </w:r>
     </w:p>
     <w:p>
@@ -1451,7 +1539,6 @@
         <w:jc w:val="both"/>
       </w:pPr>
       <w:r>
-        <w:lastRenderedPageBreak/>
         <w:t xml:space="preserve">The failure probability dataset </w:t>
       </w:r>
       <w:r>
@@ -1464,7 +1551,31 @@
         <w:t xml:space="preserve">) </w:t>
       </w:r>
       <w:r>
-        <w:t xml:space="preserve">contains unique input parameter sets (nine variables) and the estimated probabilities that the simulation will fail at each of the two steps (force-biased algorithm and </w:t>
+        <w:t>contains unique input parameter sets (nine variables) and the estimated probabilities that the simulation will fail at each of the two steps (force-biased algorithm</w:t>
+      </w:r>
+      <w:ins w:id="15" w:author="Sterling Baird" w:date="2023-07-08T06:43:00Z">
+        <w:r>
+          <w:fldChar w:fldCharType="begin"/>
+        </w:r>
+        <w:r>
+          <w:instrText xml:space="preserve"> ADDIN ZOTERO_ITEM CSL_CITATION {"citationID":"SivHD9RZ","properties":{"formattedCitation":"\\super 15,16\\nosupersub{}","plainCitation":"15,16","noteIndex":0},"citationItems":[{"id":15485,"uris":["http://zotero.org/groups/4654943/items/VGI97PA8"],"itemData":{"id":15485,"type":"article-journal","abstract":"We present a “force-biased” algorithm for generating the irregular close packing of hard spheres. The algorithm is partly based on Jodrey and Tory's ideas [9] and incorporates methods from Molecular Dynamics. Packings generated by means of the two algorithms are consistent up to final packing fraction of 0.65, which seems to be the limit density of Jodrey and Tory's method. Significantly higher densities (up to 0.71) can be achieved for small numbers of spheres by the force-biased algorithm. However the shape of the radial and angle distribution functions implies that a partial short-range ordering occurs in packings of those densities.","container-title":"Molecular Simulation","DOI":"10.1080/08927028908031373","ISSN":"0892-7022","issue":"4","note":"publisher: Taylor &amp; Francis\n_eprint: https://doi.org/10.1080/08927028908031373","page":"201-212","source":"Taylor and Francis+NEJM","title":"The Force-Biased Algorithm for the Irregular Close Packing of Equal Hard Spheres","volume":"3","author":[{"family":"Mościński","given":"J."},{"family":"Bargieł","given":"M."},{"family":"Rycerz","given":"Z. A."},{"family":"Jacobs","given":"P. W. M."}],"issued":{"date-parts":[["1989",5,1]]},"citation-key":"moscinski_force-biased_1989"}},{"id":15486,"uris":["http://zotero.org/groups/4654943/items/Q6E65FCU"],"itemData":{"id":15486,"type":"article-journal","abstract":"This paper describes two algorithms for the generation of random packings of spheres with arbitrary diameter distribution. The first algorithm is the force-biased algorithm of Mościński and Bargieł. It produces isotropic packings of very high density. The second algorithm is the Jodrey-Tory sedimentation algorithm, which simulates successive packing of a container with spheres following gravitation. It yields packings of a lower density and of weak anisotropy. The results obtained with these algorithms for the cases of log-normal and two-point sphere diameter distributions are analysed statistically, i. e. standard characteristics of spatial statistics such as porosity (or volume fraction), pair correlation function of the system of sphere centres and spherical contact distribution function of the set-theoretical union of all spheres are determined. Furthermore, the mean coordination numbers are analysed. These results are compared for both algorithms and with data from the literature based on other numerical simulations or from experiments with real spheres.","container-title":"Particle &amp; Particle Systems Characterization","DOI":"10.1002/1521-4117(200205)19:2&lt;111::AID-PPSC111&gt;3.0.CO;2-M","ISSN":"1521-4117","issue":"2","language":"en","note":"_eprint: https://onlinelibrary.wiley.com/doi/pdf/10.1002/1521-4117%28200205%2919%3A2%3C111%3A%3AAID-PPSC111%3E3.0.CO%3B2-M","page":"111-118","source":"Wiley Online Library","title":"Statistical Analysis of Simulated Random Packings of Spheres","volume":"19","author":[{"family":"Bezrukov","given":"Alexander"},{"family":"Bargieł","given":"Monika"},{"family":"Stoyan","given":"Dietrich"}],"issued":{"date-parts":[["2002"]]},"citation-key":"bezrukov_statistical_2002"}}],"schema":"https://github.com/citation-style-language/schema/raw/master/csl-citation.json"} </w:instrText>
+        </w:r>
+        <w:r>
+          <w:fldChar w:fldCharType="separate"/>
+        </w:r>
+        <w:r>
+          <w:rPr>
+            <w:szCs w:val="24"/>
+            <w:vertAlign w:val="superscript"/>
+          </w:rPr>
+          <w:t>15,16</w:t>
+        </w:r>
+        <w:r>
+          <w:fldChar w:fldCharType="end"/>
+        </w:r>
+      </w:ins>
+      <w:r>
+        <w:t xml:space="preserve"> and </w:t>
       </w:r>
       <w:proofErr w:type="spellStart"/>
       <w:r>
@@ -1472,6 +1583,84 @@
       </w:r>
       <w:proofErr w:type="spellEnd"/>
       <w:r>
+        <w:t>–Stillinger</w:t>
+      </w:r>
+      <w:ins w:id="16" w:author="Sterling Baird" w:date="2023-07-08T06:44:00Z">
+        <w:r>
+          <w:fldChar w:fldCharType="begin"/>
+        </w:r>
+        <w:r>
+          <w:instrText xml:space="preserve"> ADDIN ZOTERO_ITEM CSL_CITATION {"citationID":"94EJNfXZ","properties":{"formattedCitation":"\\super 17\\uc0\\u8211{}19\\nosupersub{}","plainCitation":"17–19","noteIndex":0},"citationItems":[{"id":15494,"uris":["http://zotero.org/groups/4654943/items/QPGE7DDX"],"itemData":{"id":15494,"type":"article-journal","abstract":"We present a study of disordered jammed hard-sphere packings in four-, five-, and six-dimensional Euclidean spaces. Using a collision-driven packing generation algorithm, we obtain the first estimates for the packing fractions of the maximally random jammed (MRJ) states for space dimensions d=4, 5, and 6 to be ϕMRJ≈0.46, 0.31, and 0.20, respectively. To a good approximation, the MRJ density obeys the scaling form ϕMRJ=c1/2d+(c2d)/2d, where c1=−2.72 and c2=2.56, which appears to be consistent with the high-dimensional asymptotic limit, albeit with different coefficients. Calculations of the pair correlation function g2(r) and structure factor S(k) for these states show that short-range ordering appreciably decreases with increasing dimension, consistent with a recently proposed “decorrelation principle,” which, among other things, states that unconstrained correlations diminish as the dimension increases and vanish entirely in the limit d→∞. As in three dimensions (where ϕMRJ≈0.64), the packings show no signs of crystallization, are isostatic, and have a power-law divergence in g2(r) at contact with power-law exponent ≈0.4. Across dimensions, the cumulative number of neighbors equals the kissing number of the conjectured densest packing close to where g2(r) has its first minimum. Additionally, we obtain estimates for the freezing and melting packing fractions for the equilibrium hard-sphere fluid-solid transition, ϕF≈0.32 and ϕM≈0.39, respectively, for d=4, and ϕF≈0.20 and ϕM≈0.25, respectively, for d=5. Although our results indicate the stable phase at high density is a crystalline solid, nucleation appears to be strongly suppressed with increasing dimension.","container-title":"Physical Review E","DOI":"10.1103/PhysRevE.74.041127","issue":"4","journalAbbreviation":"Phys. Rev. E","note":"publisher: American Physical Society","page":"041127","source":"APS","title":"Packing hyperspheres in high-dimensional Euclidean spaces","volume":"74","author":[{"family":"Skoge","given":"Monica"},{"family":"Donev","given":"Aleksandar"},{"family":"Stillinger","given":"Frank H."},{"family":"Torquato","given":"Salvatore"}],"issued":{"date-parts":[["2006",10,30]]},"citation-key":"skoge_packing_2006"}},{"id":15490,"uris":["http://zotero.org/groups/4654943/items/6UVCTBJ7"],"itemData":{"id":15490,"type":"article-journal","abstract":"An N-component continuous-time dynamic system is considered whose components evolve independently all the time except for discrete asynchronous instances of pairwise interactions. Examples include colliding billiard balls and combat models. A new efficient serial event-driven algorithm is described for simulating such systems. Rather than maintaining and updating the global state of the system, the algorithm tries to examine only essential events, i.e., component interactions. The events are processed in a non-decreasing order of time; new interactions are scheduled on the basis of the examined interactions using preintegrated equations of evolutions of the components. If the components are distributed uniformly enough in the evolution space, so that this space can be subdivided into small sectors such that only O(1) sectors and O(1) components are in the neighborhood of a sector, then the algorithm spends time O(log N) for processing an event which is the asymptotic minimum. The algorithm uses a simple strategy for handling data: only two states are maintained for each simulated component. Fast data access in this strategy assures the practical efficiency of the algorithm. It works noticeably faster than other algorithms proposed for this model.","container-title":"Journal of Computational Physics","DOI":"10.1016/0021-9991(91)90222-7","ISSN":"0021-9991","issue":"2","journalAbbreviation":"Journal of Computational Physics","language":"en","page":"255-283","source":"ScienceDirect","title":"How to simulate billiards and similar systems","volume":"94","author":[{"family":"Lubachevsky","given":"Boris D"}],"issued":{"date-parts":[["1991",6,1]]},"citation-key":"lubachevsky_how_1991"}},{"id":15498,"uris":["http://zotero.org/groups/4654943/items/JRKYFSDT"],"itemData":{"id":15498,"type":"article-journal","abstract":"Random packings ofN</w:instrText>
+        </w:r>
+        <w:r>
+          <w:rPr>
+            <w:rFonts w:ascii="Cambria Math" w:hAnsi="Cambria Math" w:cs="Cambria Math"/>
+          </w:rPr>
+          <w:instrText>⩽</w:instrText>
+        </w:r>
+        <w:r>
+          <w:instrText xml:space="preserve">2000 rigid disks in the plane, subject to periodic boundary conditions on a square primitive cell, have been generated by a concurrent construction which treats all disks on an equal footing, as opposed to previously investigated sequential constructions. The particles start with random positions and velocities, and as they move about they grow uniformly in size, from points to jammed disks. The collection of packings displays several striking geometric features. These include (for largeN) typically polycrystalline textures with irregular grain boundaries and linear shear fractures. The packings occasionally contain monovacancies and trapped but unjammed “rattler” disks. The latter appear to be confined to the grain boundaries. The linear shear fractures preserve bond orientational order, but disrupt translational order, within the crystalline grains. A new efficient event-driven simulation algorithm is employed to generate the histories of colliding and jamming disks. On a computer which can process one million floating-point instructions per second the algorithm processes more than one million pairwise collisions per hour.","container-title":"Journal of Statistical Physics","DOI":"10.1007/BF01025983","ISSN":"1572-9613","issue":"5","journalAbbreviation":"Journal of Statistical Physics","page":"561-583","title":"Geometric properties of random disk packings","volume":"60","author":[{"family":"Lubachevsky","given":"Boris D."},{"family":"Stillinger","given":"Frank H."}],"issued":{"date-parts":[["1990",9,1]]},"citation-key":"lubachevsky_geometric_1990"}}],"schema":"https://github.com/citation-style-language/schema/raw/master/csl-citation.json"} </w:instrText>
+        </w:r>
+        <w:r>
+          <w:fldChar w:fldCharType="separate"/>
+        </w:r>
+        <w:r>
+          <w:rPr>
+            <w:szCs w:val="24"/>
+            <w:vertAlign w:val="superscript"/>
+          </w:rPr>
+          <w:t>17–19</w:t>
+        </w:r>
+        <w:r>
+          <w:fldChar w:fldCharType="end"/>
+        </w:r>
+      </w:ins>
+      <w:r>
+        <w:t>).</w:t>
+      </w:r>
+    </w:p>
+    <w:p>
+      <w:pPr>
+        <w:jc w:val="both"/>
+      </w:pPr>
+    </w:p>
+    <w:p>
+      <w:pPr>
+        <w:jc w:val="both"/>
+      </w:pPr>
+      <w:r>
+        <w:t xml:space="preserve">The regression dataset </w:t>
+      </w:r>
+      <w:r>
+        <w:t>(</w:t>
+      </w:r>
+      <w:r>
+        <w:t>sobol_regression.csv</w:t>
+      </w:r>
+      <w:r>
+        <w:t xml:space="preserve">) </w:t>
+      </w:r>
+      <w:r>
+        <w:t>contains input parameter</w:t>
+      </w:r>
+      <w:r>
+        <w:t>s</w:t>
+      </w:r>
+      <w:r>
+        <w:t xml:space="preserve"> (including repeats) spanning nine variables and corresponding particle packing fractions </w:t>
+      </w:r>
+      <w:r>
+        <w:t xml:space="preserve">as well as </w:t>
+      </w:r>
+      <w:r>
+        <w:t xml:space="preserve">computational runtimes for each of the two steps (force-biased algorithm and </w:t>
+      </w:r>
+      <w:proofErr w:type="spellStart"/>
+      <w:r>
+        <w:t>Lubachevsky</w:t>
+      </w:r>
+      <w:proofErr w:type="spellEnd"/>
+      <w:r>
         <w:t>–</w:t>
       </w:r>
       <w:proofErr w:type="spellStart"/>
@@ -1493,47 +1682,18 @@
         <w:jc w:val="both"/>
       </w:pPr>
       <w:r>
-        <w:t xml:space="preserve">The regression dataset </w:t>
-      </w:r>
-      <w:r>
-        <w:t>(</w:t>
-      </w:r>
-      <w:r>
-        <w:t>sobol_regression.csv</w:t>
-      </w:r>
-      <w:r>
-        <w:t xml:space="preserve">) </w:t>
-      </w:r>
-      <w:r>
-        <w:t>contains input parameter</w:t>
-      </w:r>
-      <w:r>
-        <w:t>s</w:t>
-      </w:r>
-      <w:r>
-        <w:t xml:space="preserve"> (including repeats) spanning nine variables and corresponding particle packing fractions </w:t>
-      </w:r>
-      <w:r>
-        <w:t xml:space="preserve">as well as </w:t>
-      </w:r>
-      <w:r>
-        <w:t xml:space="preserve">computational runtimes for each of the two steps (force-biased algorithm and </w:t>
-      </w:r>
-      <w:proofErr w:type="spellStart"/>
-      <w:r>
-        <w:t>Lubachevsky</w:t>
-      </w:r>
-      <w:proofErr w:type="spellEnd"/>
-      <w:r>
-        <w:t>–</w:t>
-      </w:r>
-      <w:proofErr w:type="spellStart"/>
-      <w:r>
-        <w:t>Stillinger</w:t>
-      </w:r>
-      <w:proofErr w:type="spellEnd"/>
-      <w:r>
-        <w:t>).</w:t>
+        <w:t xml:space="preserve">There are six </w:t>
+      </w:r>
+      <w:r>
+        <w:t>regression models (</w:t>
+      </w:r>
+      <w:proofErr w:type="spellStart"/>
+      <w:r>
+        <w:t>surrogate_models.pkl</w:t>
+      </w:r>
+      <w:proofErr w:type="spellEnd"/>
+      <w:r>
+        <w:t>) trained on all data meant for production use. These six models can be used together to create the benchmark function.</w:t>
       </w:r>
     </w:p>
     <w:p>
@@ -1546,18 +1706,46 @@
         <w:jc w:val="both"/>
       </w:pPr>
       <w:r>
-        <w:t xml:space="preserve">There are six </w:t>
-      </w:r>
-      <w:r>
-        <w:t>regression models (</w:t>
-      </w:r>
-      <w:proofErr w:type="spellStart"/>
-      <w:r>
-        <w:t>surrogate_models.pkl</w:t>
-      </w:r>
-      <w:proofErr w:type="spellEnd"/>
-      <w:r>
-        <w:t>) trained on all data meant for production use. These six models can be used together to create the benchmark function.</w:t>
+        <w:t xml:space="preserve">There are five </w:t>
+      </w:r>
+      <w:r>
+        <w:t xml:space="preserve">cross-validation </w:t>
+      </w:r>
+      <w:r>
+        <w:t>sets of six regression models (</w:t>
+      </w:r>
+      <w:r>
+        <w:t>cross_validation_models_0.pkl</w:t>
+      </w:r>
+      <w:r>
+        <w:t xml:space="preserve">, </w:t>
+      </w:r>
+      <w:r>
+        <w:t>cross_validation_models_1.pkl</w:t>
+      </w:r>
+      <w:r>
+        <w:t xml:space="preserve">, </w:t>
+      </w:r>
+      <w:r>
+        <w:t>cross_validation_models_2.pkl</w:t>
+      </w:r>
+      <w:r>
+        <w:t xml:space="preserve">, </w:t>
+      </w:r>
+      <w:r>
+        <w:t>cross_validation_models_3.pkl</w:t>
+      </w:r>
+      <w:r>
+        <w:t xml:space="preserve">, </w:t>
+      </w:r>
+      <w:r>
+        <w:t>cross_validation_models_4.pkl</w:t>
+      </w:r>
+      <w:r>
+        <w:t>)</w:t>
+      </w:r>
+      <w:r>
+        <w:t>.</w:t>
       </w:r>
     </w:p>
     <w:p>
@@ -1570,138 +1758,351 @@
         <w:jc w:val="both"/>
       </w:pPr>
       <w:r>
-        <w:t xml:space="preserve">There are five </w:t>
-      </w:r>
-      <w:r>
-        <w:t xml:space="preserve">cross-validation </w:t>
-      </w:r>
-      <w:r>
-        <w:t>sets of six regression models (</w:t>
-      </w:r>
-      <w:r>
-        <w:t>cross_validation_models_0.pkl</w:t>
-      </w:r>
-      <w:r>
-        <w:t xml:space="preserve">, </w:t>
-      </w:r>
-      <w:r>
-        <w:t>cross_validation_models_1.pkl</w:t>
-      </w:r>
-      <w:r>
-        <w:t xml:space="preserve">, </w:t>
-      </w:r>
-      <w:r>
-        <w:t>cross_validation_models_2.pkl</w:t>
-      </w:r>
-      <w:r>
-        <w:t xml:space="preserve">, </w:t>
-      </w:r>
-      <w:r>
-        <w:t>cross_validation_models_3.pkl</w:t>
-      </w:r>
-      <w:r>
-        <w:t xml:space="preserve">, </w:t>
-      </w:r>
-      <w:r>
-        <w:t>cross_validation_models_4.pkl</w:t>
-      </w:r>
-      <w:r>
-        <w:t>)</w:t>
-      </w:r>
+        <w:t>The m</w:t>
+      </w:r>
+      <w:r>
+        <w:t>odel metadata (</w:t>
+      </w:r>
+      <w:proofErr w:type="spellStart"/>
+      <w:r>
+        <w:t>model_metadata.json</w:t>
+      </w:r>
+      <w:proofErr w:type="spellEnd"/>
+      <w:r>
+        <w:t>) contains the raw mean absolute error scores, the raw predictions, and the true values for each of the cross-validation folds.</w:t>
+      </w:r>
+    </w:p>
+    <w:p>
+      <w:pPr>
+        <w:jc w:val="both"/>
+      </w:pPr>
+    </w:p>
+    <w:p>
+      <w:pPr>
+        <w:jc w:val="both"/>
+      </w:pPr>
+      <w:bookmarkStart w:id="17" w:name="_Hlk139691533"/>
+      <w:ins w:id="18" w:author="Sterling Baird" w:date="2023-07-08T06:44:00Z">
+        <w:r>
+          <w:rPr>
+            <w:color w:val="222222"/>
+            <w:shd w:val="clear" w:color="auto" w:fill="FFFFFF"/>
+          </w:rPr>
+          <w:t>F</w:t>
+        </w:r>
+        <w:r>
+          <w:rPr>
+            <w:color w:val="222222"/>
+            <w:shd w:val="clear" w:color="auto" w:fill="FFFFFF"/>
+          </w:rPr>
+          <w:t xml:space="preserve">or each </w:t>
+        </w:r>
+      </w:ins>
+      <w:ins w:id="19" w:author="Sterling Baird" w:date="2023-07-08T06:56:00Z">
+        <w:r>
+          <w:rPr>
+            <w:color w:val="222222"/>
+            <w:shd w:val="clear" w:color="auto" w:fill="FFFFFF"/>
+          </w:rPr>
+          <w:t>group of</w:t>
+        </w:r>
+      </w:ins>
+      <w:ins w:id="20" w:author="Sterling Baird" w:date="2023-07-08T06:57:00Z">
+        <w:r>
+          <w:rPr>
+            <w:color w:val="222222"/>
+            <w:shd w:val="clear" w:color="auto" w:fill="FFFFFF"/>
+          </w:rPr>
+          <w:t xml:space="preserve"> repeats</w:t>
+        </w:r>
+      </w:ins>
+      <w:ins w:id="21" w:author="Sterling Baird" w:date="2023-07-08T06:45:00Z">
+        <w:r>
+          <w:rPr>
+            <w:color w:val="222222"/>
+            <w:shd w:val="clear" w:color="auto" w:fill="FFFFFF"/>
+          </w:rPr>
+          <w:t xml:space="preserve">, we tracked the number of </w:t>
+        </w:r>
+      </w:ins>
+      <w:ins w:id="22" w:author="Sterling Baird" w:date="2023-07-08T06:44:00Z">
+        <w:r>
+          <w:rPr>
+            <w:color w:val="222222"/>
+            <w:shd w:val="clear" w:color="auto" w:fill="FFFFFF"/>
+          </w:rPr>
+          <w:t xml:space="preserve">simulations </w:t>
+        </w:r>
+      </w:ins>
+      <w:ins w:id="23" w:author="Sterling Baird" w:date="2023-07-08T06:56:00Z">
+        <w:r>
+          <w:rPr>
+            <w:color w:val="222222"/>
+            <w:shd w:val="clear" w:color="auto" w:fill="FFFFFF"/>
+          </w:rPr>
+          <w:t xml:space="preserve">that were </w:t>
+        </w:r>
+      </w:ins>
+      <w:ins w:id="24" w:author="Sterling Baird" w:date="2023-07-08T06:57:00Z">
+        <w:r>
+          <w:rPr>
+            <w:color w:val="222222"/>
+            <w:shd w:val="clear" w:color="auto" w:fill="FFFFFF"/>
+          </w:rPr>
+          <w:t>run</w:t>
+        </w:r>
+      </w:ins>
+      <w:ins w:id="25" w:author="Sterling Baird" w:date="2023-07-08T06:56:00Z">
+        <w:r>
+          <w:rPr>
+            <w:color w:val="222222"/>
+            <w:shd w:val="clear" w:color="auto" w:fill="FFFFFF"/>
+          </w:rPr>
+          <w:t xml:space="preserve"> </w:t>
+        </w:r>
+      </w:ins>
+      <w:ins w:id="26" w:author="Sterling Baird" w:date="2023-07-08T06:45:00Z">
+        <w:r>
+          <w:rPr>
+            <w:color w:val="222222"/>
+            <w:shd w:val="clear" w:color="auto" w:fill="FFFFFF"/>
+          </w:rPr>
+          <w:t>and the number of simulations</w:t>
+        </w:r>
+      </w:ins>
+      <w:ins w:id="27" w:author="Sterling Baird" w:date="2023-07-08T06:56:00Z">
+        <w:r>
+          <w:rPr>
+            <w:color w:val="222222"/>
+            <w:shd w:val="clear" w:color="auto" w:fill="FFFFFF"/>
+          </w:rPr>
+          <w:t xml:space="preserve"> </w:t>
+        </w:r>
+      </w:ins>
+      <w:ins w:id="28" w:author="Sterling Baird" w:date="2023-07-08T06:57:00Z">
+        <w:r>
+          <w:rPr>
+            <w:color w:val="222222"/>
+            <w:shd w:val="clear" w:color="auto" w:fill="FFFFFF"/>
+          </w:rPr>
+          <w:t xml:space="preserve">that </w:t>
+        </w:r>
+      </w:ins>
+      <w:ins w:id="29" w:author="Sterling Baird" w:date="2023-07-08T06:56:00Z">
+        <w:r>
+          <w:rPr>
+            <w:color w:val="222222"/>
+            <w:shd w:val="clear" w:color="auto" w:fill="FFFFFF"/>
+          </w:rPr>
+          <w:t>ran successfully</w:t>
+        </w:r>
+      </w:ins>
+      <w:ins w:id="30" w:author="Sterling Baird" w:date="2023-07-08T06:45:00Z">
+        <w:r>
+          <w:rPr>
+            <w:color w:val="222222"/>
+            <w:shd w:val="clear" w:color="auto" w:fill="FFFFFF"/>
+          </w:rPr>
+          <w:t>.</w:t>
+        </w:r>
+      </w:ins>
+      <w:bookmarkEnd w:id="17"/>
+      <w:ins w:id="31" w:author="Sterling Baird" w:date="2023-07-08T06:56:00Z">
+        <w:r>
+          <w:rPr>
+            <w:color w:val="222222"/>
+            <w:shd w:val="clear" w:color="auto" w:fill="FFFFFF"/>
+          </w:rPr>
+          <w:t xml:space="preserve"> </w:t>
+        </w:r>
+      </w:ins>
+      <w:r>
+        <w:fldChar w:fldCharType="begin"/>
+      </w:r>
+      <w:r>
+        <w:instrText xml:space="preserve"> REF _Ref123984472 \h </w:instrText>
+      </w:r>
+      <w:r>
+        <w:fldChar w:fldCharType="separate"/>
+      </w:r>
+      <w:r>
+        <w:t xml:space="preserve">Figure </w:t>
+      </w:r>
+      <w:r>
+        <w:rPr>
+          <w:noProof/>
+        </w:rPr>
+        <w:t>1</w:t>
+      </w:r>
+      <w:r>
+        <w:fldChar w:fldCharType="end"/>
+      </w:r>
+      <w:r>
+        <w:t xml:space="preserve"> contains a histogram</w:t>
+      </w:r>
+      <w:ins w:id="32" w:author="Sterling Baird" w:date="2023-07-08T06:55:00Z">
+        <w:r>
+          <w:t xml:space="preserve"> of</w:t>
+        </w:r>
+      </w:ins>
+      <w:del w:id="33" w:author="Sterling Baird" w:date="2023-07-08T06:55:00Z">
+        <w:r>
+          <w:delText xml:space="preserve"> for</w:delText>
+        </w:r>
+      </w:del>
+      <w:r>
+        <w:t xml:space="preserve"> the number of successful repeats for each parameter combination. </w:t>
+      </w:r>
+      <w:ins w:id="34" w:author="Sterling Baird" w:date="2023-07-08T06:58:00Z">
+        <w:r>
+          <w:t xml:space="preserve">For example, of the </w:t>
+        </w:r>
+        <w:r>
+          <w:t>65536</w:t>
+        </w:r>
+        <w:r>
+          <w:t xml:space="preserve"> unique parameter combinations, approximately 5000 </w:t>
+        </w:r>
+      </w:ins>
+      <w:ins w:id="35" w:author="Sterling Baird" w:date="2023-07-08T06:59:00Z">
+        <w:r>
+          <w:t xml:space="preserve">had </w:t>
+        </w:r>
+      </w:ins>
+      <w:ins w:id="36" w:author="Sterling Baird" w:date="2023-07-08T07:00:00Z">
+        <w:r>
+          <w:t>eight</w:t>
+        </w:r>
+      </w:ins>
+      <w:ins w:id="37" w:author="Sterling Baird" w:date="2023-07-08T06:59:00Z">
+        <w:r>
+          <w:t xml:space="preserve"> successful repeats.</w:t>
+        </w:r>
+      </w:ins>
+    </w:p>
+    <w:p>
+      <w:pPr>
+        <w:jc w:val="both"/>
+      </w:pPr>
+    </w:p>
+    <w:p>
+      <w:pPr>
+        <w:jc w:val="both"/>
+      </w:pPr>
+      <w:ins w:id="38" w:author="Sterling Baird" w:date="2023-07-08T06:50:00Z">
+        <w:r>
+          <w:t>For a given parameter set, t</w:t>
+        </w:r>
+      </w:ins>
+      <w:ins w:id="39" w:author="Sterling Baird" w:date="2023-07-08T06:49:00Z">
+        <w:r>
+          <w:t xml:space="preserve">he probability of a simulation failing </w:t>
+        </w:r>
+        <w:r>
+          <w:t>is the number of failed s</w:t>
+        </w:r>
+      </w:ins>
+      <w:ins w:id="40" w:author="Sterling Baird" w:date="2023-07-08T06:50:00Z">
+        <w:r>
+          <w:t>imulations divided by the number of simulations that were run</w:t>
+        </w:r>
+      </w:ins>
+      <w:ins w:id="41" w:author="Sterling Baird" w:date="2023-07-08T06:49:00Z">
+        <w:r>
+          <w:t>.</w:t>
+        </w:r>
+        <w:r>
+          <w:t xml:space="preserve"> </w:t>
+        </w:r>
+      </w:ins>
+      <w:r>
+        <w:fldChar w:fldCharType="begin"/>
+      </w:r>
+      <w:r>
+        <w:instrText xml:space="preserve"> REF _Ref123984559 \h </w:instrText>
+      </w:r>
+      <w:r>
+        <w:fldChar w:fldCharType="separate"/>
+      </w:r>
+      <w:r>
+        <w:t xml:space="preserve">Figure </w:t>
+      </w:r>
+      <w:r>
+        <w:rPr>
+          <w:noProof/>
+        </w:rPr>
+        <w:t>2</w:t>
+      </w:r>
+      <w:r>
+        <w:fldChar w:fldCharType="end"/>
+      </w:r>
+      <w:r>
+        <w:t xml:space="preserve"> contains the probabilit</w:t>
+      </w:r>
+      <w:ins w:id="42" w:author="Sterling Baird" w:date="2023-07-08T06:46:00Z">
+        <w:r>
+          <w:t>ies</w:t>
+        </w:r>
+      </w:ins>
+      <w:del w:id="43" w:author="Sterling Baird" w:date="2023-07-08T06:46:00Z">
+        <w:r>
+          <w:delText>y</w:delText>
+        </w:r>
+      </w:del>
+      <w:r>
+        <w:t xml:space="preserve"> of a</w:t>
+      </w:r>
+      <w:ins w:id="44" w:author="Sterling Baird" w:date="2023-07-08T07:01:00Z">
+        <w:r>
+          <w:t xml:space="preserve"> parameter set</w:t>
+        </w:r>
+      </w:ins>
+      <w:del w:id="45" w:author="Sterling Baird" w:date="2023-07-08T07:01:00Z">
+        <w:r>
+          <w:delText xml:space="preserve"> simulation</w:delText>
+        </w:r>
+      </w:del>
+      <w:r>
+        <w:t xml:space="preserve"> failing for</w:t>
+      </w:r>
+      <w:del w:id="46" w:author="Sterling Baird" w:date="2023-07-08T06:46:00Z">
+        <w:r>
+          <w:delText xml:space="preserve"> </w:delText>
+        </w:r>
+      </w:del>
+      <w:ins w:id="47" w:author="Sterling Baird" w:date="2023-07-08T06:46:00Z">
+        <w:r>
+          <w:t xml:space="preserve"> each of the two algorithms</w:t>
+        </w:r>
+      </w:ins>
+      <w:ins w:id="48" w:author="Sterling Baird" w:date="2023-07-08T06:47:00Z">
+        <w:r>
+          <w:t xml:space="preserve"> (force-biased and </w:t>
+        </w:r>
+        <w:proofErr w:type="spellStart"/>
+        <w:r>
+          <w:t>Lubachevsky</w:t>
+        </w:r>
+        <w:proofErr w:type="spellEnd"/>
+        <w:r>
+          <w:t>–</w:t>
+        </w:r>
+        <w:proofErr w:type="spellStart"/>
+        <w:r>
+          <w:t>Stillinger</w:t>
+        </w:r>
+        <w:proofErr w:type="spellEnd"/>
+        <w:r>
+          <w:t>)</w:t>
+        </w:r>
+      </w:ins>
+      <w:del w:id="49" w:author="Sterling Baird" w:date="2023-07-08T06:46:00Z">
+        <w:r>
+          <w:delText>each of the two algorithms</w:delText>
+        </w:r>
+      </w:del>
       <w:r>
         <w:t>.</w:t>
-      </w:r>
-    </w:p>
-    <w:p>
-      <w:pPr>
-        <w:jc w:val="both"/>
-      </w:pPr>
-    </w:p>
-    <w:p>
-      <w:pPr>
-        <w:jc w:val="both"/>
-      </w:pPr>
-      <w:r>
-        <w:t>The m</w:t>
-      </w:r>
-      <w:r>
-        <w:t>odel metadata (</w:t>
-      </w:r>
-      <w:proofErr w:type="spellStart"/>
-      <w:r>
-        <w:t>model_metadata.json</w:t>
-      </w:r>
-      <w:proofErr w:type="spellEnd"/>
-      <w:r>
-        <w:t>) contains the raw mean absolute error scores, the raw predictions, and the true values for each of the cross-validation folds.</w:t>
-      </w:r>
-    </w:p>
-    <w:p>
-      <w:pPr>
-        <w:jc w:val="both"/>
-      </w:pPr>
-    </w:p>
-    <w:p>
-      <w:pPr>
-        <w:jc w:val="both"/>
-      </w:pPr>
-      <w:r>
-        <w:fldChar w:fldCharType="begin"/>
-      </w:r>
-      <w:r>
-        <w:instrText xml:space="preserve"> REF _Ref123984472 \h </w:instrText>
-      </w:r>
-      <w:r>
-        <w:fldChar w:fldCharType="separate"/>
-      </w:r>
-      <w:r>
-        <w:t xml:space="preserve">Figure </w:t>
-      </w:r>
-      <w:r>
-        <w:rPr>
-          <w:noProof/>
-        </w:rPr>
-        <w:t>1</w:t>
-      </w:r>
-      <w:r>
-        <w:fldChar w:fldCharType="end"/>
-      </w:r>
-      <w:r>
-        <w:t xml:space="preserve"> contains a histogram for the number of successful repeats for each parameter combination. </w:t>
-      </w:r>
-    </w:p>
-    <w:p>
-      <w:pPr>
-        <w:jc w:val="both"/>
-      </w:pPr>
-    </w:p>
-    <w:p>
-      <w:pPr>
-        <w:jc w:val="both"/>
-      </w:pPr>
-      <w:r>
-        <w:fldChar w:fldCharType="begin"/>
-      </w:r>
-      <w:r>
-        <w:instrText xml:space="preserve"> REF _Ref123984559 \h </w:instrText>
-      </w:r>
-      <w:r>
-        <w:fldChar w:fldCharType="separate"/>
-      </w:r>
-      <w:r>
-        <w:t xml:space="preserve">Figure </w:t>
-      </w:r>
-      <w:r>
-        <w:rPr>
-          <w:noProof/>
-        </w:rPr>
-        <w:t>2</w:t>
-      </w:r>
-      <w:r>
-        <w:fldChar w:fldCharType="end"/>
-      </w:r>
-      <w:r>
-        <w:t xml:space="preserve"> contains the probability of a simulation failing for each of the two algorithms.</w:t>
       </w:r>
     </w:p>
     <w:p>
@@ -1793,7 +2194,7 @@
       <w:pPr>
         <w:pStyle w:val="Caption"/>
       </w:pPr>
-      <w:bookmarkStart w:id="3" w:name="_Ref123984472"/>
+      <w:bookmarkStart w:id="50" w:name="_Ref123984472"/>
       <w:r>
         <w:t xml:space="preserve">Figure </w:t>
       </w:r>
@@ -1805,10 +2206,24 @@
           <w:t>1</w:t>
         </w:r>
       </w:fldSimple>
-      <w:bookmarkEnd w:id="3"/>
+      <w:bookmarkEnd w:id="50"/>
       <w:r>
         <w:t>. Histogram of number of parameter groups vs. number of successful repeats within a given group.</w:t>
       </w:r>
+      <w:ins w:id="51" w:author="Sterling Baird" w:date="2023-07-08T07:00:00Z">
+        <w:r>
+          <w:t xml:space="preserve"> </w:t>
+        </w:r>
+        <w:r>
+          <w:t xml:space="preserve">For example, of the </w:t>
+        </w:r>
+        <w:r>
+          <w:t>65536</w:t>
+        </w:r>
+        <w:r>
+          <w:t xml:space="preserve"> unique parameter combinations, approximately 5000 had eight successful repeats.</w:t>
+        </w:r>
+      </w:ins>
     </w:p>
     <w:p/>
     <w:p>
@@ -1867,7 +2282,7 @@
       <w:pPr>
         <w:pStyle w:val="Caption"/>
       </w:pPr>
-      <w:bookmarkStart w:id="4" w:name="_Ref123984559"/>
+      <w:bookmarkStart w:id="52" w:name="_Ref123984559"/>
       <w:r>
         <w:t xml:space="preserve">Figure </w:t>
       </w:r>
@@ -1879,7 +2294,7 @@
           <w:t>2</w:t>
         </w:r>
       </w:fldSimple>
-      <w:bookmarkEnd w:id="4"/>
+      <w:bookmarkEnd w:id="52"/>
       <w:r>
         <w:t xml:space="preserve">. Histogram of normalized simulation counts vs. the probability of a simulation failing for a given parameter set. On average, the force-biased algorithm or </w:t>
       </w:r>
@@ -1965,7 +2380,7 @@
       <w:pPr>
         <w:pStyle w:val="Caption"/>
       </w:pPr>
-      <w:bookmarkStart w:id="5" w:name="_Ref123984563"/>
+      <w:bookmarkStart w:id="53" w:name="_Ref123984563"/>
       <w:r>
         <w:t xml:space="preserve">Figure </w:t>
       </w:r>
@@ -1977,7 +2392,7 @@
           <w:t>3</w:t>
         </w:r>
       </w:fldSimple>
-      <w:bookmarkEnd w:id="5"/>
+      <w:bookmarkEnd w:id="53"/>
       <w:r>
         <w:t xml:space="preserve">. Histogram of number of simulations vs. packing fraction for the force-biased algorithm or </w:t>
       </w:r>
@@ -2064,38 +2479,118 @@
       </w:pPr>
     </w:p>
     <w:p>
-      <w:r>
-        <w:t xml:space="preserve">In this </w:t>
-      </w:r>
-      <w:r>
-        <w:t>dataset</w:t>
-      </w:r>
-      <w:r>
-        <w:t xml:space="preserve">, </w:t>
-      </w:r>
-      <w:r>
-        <w:t>494498</w:t>
-      </w:r>
-      <w:r>
-        <w:t xml:space="preserve"> hard-sphere packing simulations were </w:t>
-      </w:r>
-      <w:r>
-        <w:t>recorded</w:t>
-      </w:r>
-      <w:r>
-        <w:t xml:space="preserve"> using a two-step process</w:t>
-      </w:r>
-      <w:r>
-        <w:t xml:space="preserve"> of</w:t>
-      </w:r>
-      <w:r>
-        <w:t xml:space="preserve"> a force-biased algorithm</w:t>
-      </w:r>
+      <w:ins w:id="54" w:author="Sterling Baird" w:date="2023-07-08T07:15:00Z">
+        <w:r>
+          <w:t>F</w:t>
+        </w:r>
+      </w:ins>
+      <w:ins w:id="55" w:author="Sterling Baird" w:date="2023-07-08T07:16:00Z">
+        <w:r>
+          <w:t xml:space="preserve">or this dataset, </w:t>
+        </w:r>
+      </w:ins>
+      <w:ins w:id="56" w:author="Sterling Baird" w:date="2023-07-08T07:15:00Z">
+        <w:r>
+          <w:t>we</w:t>
+        </w:r>
+      </w:ins>
+      <w:ins w:id="57" w:author="Sterling Baird" w:date="2023-07-08T07:30:00Z">
+        <w:r>
+          <w:t xml:space="preserve"> aim</w:t>
+        </w:r>
+      </w:ins>
+      <w:ins w:id="58" w:author="Sterling Baird" w:date="2023-07-08T07:15:00Z">
+        <w:r>
+          <w:t xml:space="preserve"> to achieve a </w:t>
+        </w:r>
+      </w:ins>
+      <w:ins w:id="59" w:author="Sterling Baird" w:date="2023-07-08T07:30:00Z">
+        <w:r>
+          <w:t>“</w:t>
+        </w:r>
+      </w:ins>
+      <w:ins w:id="60" w:author="Sterling Baird" w:date="2023-07-08T07:15:00Z">
+        <w:r>
+          <w:t>Turing test</w:t>
+        </w:r>
+      </w:ins>
+      <w:ins w:id="61" w:author="Sterling Baird" w:date="2023-07-08T07:30:00Z">
+        <w:r>
+          <w:t>”</w:t>
+        </w:r>
+      </w:ins>
+      <w:ins w:id="62" w:author="Sterling Baird" w:date="2023-07-08T07:15:00Z">
+        <w:r>
+          <w:t xml:space="preserve"> scenario where the surrogate model </w:t>
+        </w:r>
+      </w:ins>
+      <w:ins w:id="63" w:author="Sterling Baird" w:date="2023-07-08T07:16:00Z">
+        <w:r>
+          <w:t xml:space="preserve">for a simulation </w:t>
+        </w:r>
+      </w:ins>
+      <w:ins w:id="64" w:author="Sterling Baird" w:date="2023-07-08T07:15:00Z">
+        <w:r>
+          <w:t xml:space="preserve">is practically indistinguishable from </w:t>
+        </w:r>
+      </w:ins>
+      <w:ins w:id="65" w:author="Sterling Baird" w:date="2023-07-08T07:17:00Z">
+        <w:r>
+          <w:t xml:space="preserve">the corresponding </w:t>
+        </w:r>
+      </w:ins>
+      <w:ins w:id="66" w:author="Sterling Baird" w:date="2023-07-08T07:15:00Z">
+        <w:r>
+          <w:t>ground truth simulation.</w:t>
+        </w:r>
+        <w:r>
+          <w:t xml:space="preserve"> </w:t>
+        </w:r>
+      </w:ins>
+      <w:ins w:id="67" w:author="Sterling Baird" w:date="2023-07-08T07:16:00Z">
+        <w:r>
+          <w:t>Here, we</w:t>
+        </w:r>
+      </w:ins>
+      <w:ins w:id="68" w:author="Sterling Baird" w:date="2023-07-08T07:30:00Z">
+        <w:r>
+          <w:t xml:space="preserve"> </w:t>
+        </w:r>
+      </w:ins>
+      <w:ins w:id="69" w:author="Sterling Baird" w:date="2023-07-08T07:39:00Z">
+        <w:r>
+          <w:t xml:space="preserve">use </w:t>
+        </w:r>
+        <w:r>
+          <w:fldChar w:fldCharType="begin"/>
+        </w:r>
+        <w:r>
+          <w:instrText>HYPERLINK "</w:instrText>
+        </w:r>
+        <w:r>
+          <w:instrText>https://github.com/VasiliBaranov/packing-generation</w:instrText>
+        </w:r>
+        <w:r>
+          <w:instrText>"</w:instrText>
+        </w:r>
+        <w:r>
+          <w:fldChar w:fldCharType="separate"/>
+        </w:r>
+        <w:r>
+          <w:rPr>
+            <w:rStyle w:val="Hyperlink"/>
+          </w:rPr>
+          <w:t>https://github.com/VasiliBaranov/packing-generation</w:t>
+        </w:r>
+        <w:r>
+          <w:fldChar w:fldCharType="end"/>
+        </w:r>
+      </w:ins>
       <w:r>
         <w:fldChar w:fldCharType="begin"/>
       </w:r>
       <w:r>
-        <w:instrText xml:space="preserve"> ADDIN ZOTERO_ITEM CSL_CITATION {"citationID":"SivHD9RZ","properties":{"formattedCitation":"\\super 15,16\\nosupersub{}","plainCitation":"15,16","noteIndex":0},"citationItems":[{"id":15485,"uris":["http://zotero.org/groups/4654943/items/VGI97PA8"],"itemData":{"id":15485,"type":"article-journal","abstract":"We present a “force-biased” algorithm for generating the irregular close packing of hard spheres. The algorithm is partly based on Jodrey and Tory's ideas [9] and incorporates methods from Molecular Dynamics. Packings generated by means of the two algorithms are consistent up to final packing fraction of 0.65, which seems to be the limit density of Jodrey and Tory's method. Significantly higher densities (up to 0.71) can be achieved for small numbers of spheres by the force-biased algorithm. However the shape of the radial and angle distribution functions implies that a partial short-range ordering occurs in packings of those densities.","container-title":"Molecular Simulation","DOI":"10.1080/08927028908031373","ISSN":"0892-7022","issue":"4","note":"publisher: Taylor &amp; Francis\n_eprint: https://doi.org/10.1080/08927028908031373","page":"201-212","source":"Taylor and Francis+NEJM","title":"The Force-Biased Algorithm for the Irregular Close Packing of Equal Hard Spheres","volume":"3","author":[{"family":"Mościński","given":"J."},{"family":"Bargieł","given":"M."},{"family":"Rycerz","given":"Z. A."},{"family":"Jacobs","given":"P. W. M."}],"issued":{"date-parts":[["1989",5,1]]},"citation-key":"moscinski_force-biased_1989"}},{"id":15486,"uris":["http://zotero.org/groups/4654943/items/Q6E65FCU"],"itemData":{"id":15486,"type":"article-journal","abstract":"This paper describes two algorithms for the generation of random packings of spheres with arbitrary diameter distribution. The first algorithm is the force-biased algorithm of Mościński and Bargieł. It produces isotropic packings of very high density. The second algorithm is the Jodrey-Tory sedimentation algorithm, which simulates successive packing of a container with spheres following gravitation. It yields packings of a lower density and of weak anisotropy. The results obtained with these algorithms for the cases of log-normal and two-point sphere diameter distributions are analysed statistically, i. e. standard characteristics of spatial statistics such as porosity (or volume fraction), pair correlation function of the system of sphere centres and spherical contact distribution function of the set-theoretical union of all spheres are determined. Furthermore, the mean coordination numbers are analysed. These results are compared for both algorithms and with data from the literature based on other numerical simulations or from experiments with real spheres.","container-title":"Particle &amp; Particle Systems Characterization","DOI":"10.1002/1521-4117(200205)19:2&lt;111::AID-PPSC111&gt;3.0.CO;2-M","ISSN":"1521-4117","issue":"2","language":"en","note":"_eprint: https://onlinelibrary.wiley.com/doi/pdf/10.1002/1521-4117%28200205%2919%3A2%3C111%3A%3AAID-PPSC111%3E3.0.CO%3B2-M","page":"111-118","source":"Wiley Online Library","title":"Statistical Analysis of Simulated Random Packings of Spheres","volume":"19","author":[{"family":"Bezrukov","given":"Alexander"},{"family":"Bargieł","given":"Monika"},{"family":"Stoyan","given":"Dietrich"}],"issued":{"date-parts":[["2002"]]},"citation-key":"bezrukov_statistical_2002"}}],"schema":"https://github.com/citation-style-language/schema/raw/master/csl-citation.json"} </w:instrText>
+        <w:instrText xml:space="preserve"> ADDIN ZOTERO_ITEM CSL_CITATION {"citationID":"kAifUfoN","properties":{"formattedCitation":"\\super 20\\nosupersub{}","plainCitation":"20","noteIndex":0},"citationItems":[{"id":16585,"uris":["http://zotero.org/groups/4654943/items/G4UB9MKK"],"itemData":{"id":16585,"type":"article-journal","container-title":"Soft Matter","DOI":"10.1039/C3SM52959B","issue":"21","language":"en","note":"publisher: Royal Society of Chemistry","page":"3826-3841","source":"pubs.rsc.org","title":"Random-close packing limits for monodisperse and polydisperse hard spheres","volume":"10","author":[{"family":"Baranau","given":"Vasili"},{"family":"Tallarek","given":"Ulrich"}],"issued":{"date-parts":[["2014"]]},"citation-key":"baranau_random-close_2014"}}],"schema":"https://github.com/citation-style-language/schema/raw/master/csl-citation.json"} </w:instrText>
       </w:r>
       <w:r>
         <w:fldChar w:fldCharType="separate"/>
@@ -2105,46 +2600,153 @@
           <w:szCs w:val="24"/>
           <w:vertAlign w:val="superscript"/>
         </w:rPr>
-        <w:t>15,16</w:t>
+        <w:t>20</w:t>
       </w:r>
       <w:r>
         <w:fldChar w:fldCharType="end"/>
       </w:r>
-      <w:r>
-        <w:t xml:space="preserve"> followed by the </w:t>
-      </w:r>
-      <w:bookmarkStart w:id="6" w:name="_Hlk123979798"/>
-      <w:proofErr w:type="spellStart"/>
-      <w:r>
-        <w:t>Lubachevsky</w:t>
-      </w:r>
-      <w:proofErr w:type="spellEnd"/>
-      <w:r>
-        <w:t>–</w:t>
-      </w:r>
-      <w:proofErr w:type="spellStart"/>
-      <w:r>
-        <w:t>Stillinger</w:t>
-      </w:r>
-      <w:bookmarkEnd w:id="6"/>
-      <w:proofErr w:type="spellEnd"/>
-      <w:r>
-        <w:t xml:space="preserve"> algorithm</w:t>
+      <w:ins w:id="70" w:author="Sterling Baird" w:date="2023-07-08T07:39:00Z">
+        <w:r>
+          <w:t xml:space="preserve"> to run </w:t>
+        </w:r>
+      </w:ins>
+      <w:ins w:id="71" w:author="Sterling Baird" w:date="2023-07-08T07:16:00Z">
+        <w:r>
+          <w:t>hard-sphere particle packing simulation</w:t>
+        </w:r>
+      </w:ins>
+      <w:ins w:id="72" w:author="Sterling Baird" w:date="2023-07-08T07:18:00Z">
+        <w:r>
+          <w:t>s</w:t>
+        </w:r>
+      </w:ins>
+      <w:ins w:id="73" w:author="Sterling Baird" w:date="2023-07-08T07:23:00Z">
+        <w:r>
+          <w:t xml:space="preserve"> </w:t>
+        </w:r>
+      </w:ins>
+      <w:ins w:id="74" w:author="Sterling Baird" w:date="2023-07-08T07:29:00Z">
+        <w:r>
+          <w:t xml:space="preserve">while varying the </w:t>
+        </w:r>
+      </w:ins>
+      <w:ins w:id="75" w:author="Sterling Baird" w:date="2023-07-08T07:23:00Z">
+        <w:r>
+          <w:t>particl</w:t>
+        </w:r>
+      </w:ins>
+      <w:ins w:id="76" w:author="Sterling Baird" w:date="2023-07-08T07:24:00Z">
+        <w:r>
+          <w:t>e size distributio</w:t>
+        </w:r>
+      </w:ins>
+      <w:ins w:id="77" w:author="Sterling Baird" w:date="2023-07-08T07:29:00Z">
+        <w:r>
+          <w:t>n.</w:t>
+        </w:r>
+      </w:ins>
+      <w:ins w:id="78" w:author="Sterling Baird" w:date="2023-07-08T07:31:00Z">
+        <w:r>
+          <w:t xml:space="preserve"> We ran</w:t>
+        </w:r>
+      </w:ins>
+      <w:ins w:id="79" w:author="Sterling Baird" w:date="2023-07-08T07:29:00Z">
+        <w:r>
+          <w:t xml:space="preserve"> repeat</w:t>
+        </w:r>
+      </w:ins>
+      <w:ins w:id="80" w:author="Sterling Baird" w:date="2023-07-08T07:31:00Z">
+        <w:r>
+          <w:t xml:space="preserve"> simulations to better </w:t>
+        </w:r>
+      </w:ins>
+      <w:ins w:id="81" w:author="Sterling Baird" w:date="2023-07-08T07:22:00Z">
+        <w:r>
+          <w:t>capture noise</w:t>
+        </w:r>
+      </w:ins>
+      <w:ins w:id="82" w:author="Sterling Baird" w:date="2023-07-08T07:30:00Z">
+        <w:r>
+          <w:t>, and we also tracked</w:t>
+        </w:r>
+      </w:ins>
+      <w:ins w:id="83" w:author="Sterling Baird" w:date="2023-07-08T07:22:00Z">
+        <w:r>
+          <w:t xml:space="preserve"> </w:t>
+        </w:r>
+      </w:ins>
+      <w:ins w:id="84" w:author="Sterling Baird" w:date="2023-07-08T07:18:00Z">
+        <w:r>
+          <w:t>whe</w:t>
+        </w:r>
+      </w:ins>
+      <w:ins w:id="85" w:author="Sterling Baird" w:date="2023-07-08T07:19:00Z">
+        <w:r>
+          <w:t xml:space="preserve">n simulations fail and the computational runtime </w:t>
+        </w:r>
+      </w:ins>
+      <w:ins w:id="86" w:author="Sterling Baird" w:date="2023-07-08T07:20:00Z">
+        <w:r>
+          <w:t>at each step</w:t>
+        </w:r>
+      </w:ins>
+      <w:ins w:id="87" w:author="Sterling Baird" w:date="2023-07-08T07:19:00Z">
+        <w:r>
+          <w:t xml:space="preserve">. </w:t>
+        </w:r>
+      </w:ins>
+      <w:del w:id="88" w:author="Sterling Baird" w:date="2023-07-08T07:23:00Z">
+        <w:r>
+          <w:delText xml:space="preserve">In this </w:delText>
+        </w:r>
+        <w:r>
+          <w:delText>dataset</w:delText>
+        </w:r>
+        <w:r>
+          <w:delText xml:space="preserve">, </w:delText>
+        </w:r>
+        <w:r>
+          <w:delText>494498</w:delText>
+        </w:r>
+        <w:r>
+          <w:delText xml:space="preserve"> </w:delText>
+        </w:r>
+      </w:del>
+      <w:del w:id="89" w:author="Sterling Baird" w:date="2023-07-08T07:17:00Z">
+        <w:r>
+          <w:delText xml:space="preserve">hard-sphere packing </w:delText>
+        </w:r>
+      </w:del>
+      <w:del w:id="90" w:author="Sterling Baird" w:date="2023-07-08T07:23:00Z">
+        <w:r>
+          <w:delText xml:space="preserve">simulations were </w:delText>
+        </w:r>
+        <w:r>
+          <w:delText>recorded</w:delText>
+        </w:r>
+        <w:r>
+          <w:delText xml:space="preserve"> using a </w:delText>
+        </w:r>
+      </w:del>
+      <w:ins w:id="91" w:author="Sterling Baird" w:date="2023-07-08T07:23:00Z">
+        <w:r>
+          <w:t xml:space="preserve">Particle packing simulations were performed in a </w:t>
+        </w:r>
+      </w:ins>
+      <w:r>
+        <w:t>two-step process</w:t>
+      </w:r>
+      <w:r>
+        <w:t xml:space="preserve"> of</w:t>
+      </w:r>
+      <w:r>
+        <w:t xml:space="preserve"> a force-biased algorithm</w:t>
       </w:r>
       <w:r>
         <w:fldChar w:fldCharType="begin"/>
       </w:r>
       <w:r>
-        <w:instrText xml:space="preserve"> ADDIN ZOTERO_ITEM CSL_CITATION {"citationID":"94EJNfXZ","properties":{"formattedCitation":"\\super 17\\uc0\\u8211{}19\\nosupersub{}","plainCitation":"17–19","noteIndex":0},"citationItems":[{"id":15494,"uris":["http://zotero.org/groups/4654943/items/QPGE7DDX"],"itemData":{"id":15494,"type":"article-journal","abstract":"We present a study of disordered jammed hard-sphere packings in four-, five-, and six-dimensional Euclidean spaces. Using a collision-driven packing generation algorithm, we obtain the first estimates for the packing fractions of the maximally random jammed (MRJ) states for space dimensions d=4, 5, and 6 to be ϕMRJ≈0.46, 0.31, and 0.20, respectively. To a good approximation, the MRJ density obeys the scaling form ϕMRJ=c1/2d+(c2d)/2d, where c1=−2.72 and c2=2.56, which appears to be consistent with the high-dimensional asymptotic limit, albeit with different coefficients. Calculations of the pair correlation function g2(r) and structure factor S(k) for these states show that short-range ordering appreciably decreases with increasing dimension, consistent with a recently proposed “decorrelation principle,” which, among other things, states that unconstrained correlations diminish as the dimension increases and vanish entirely in the limit d→∞. As in three dimensions (where ϕMRJ≈0.64), the packings show no signs of crystallization, are isostatic, and have a power-law divergence in g2(r) at contact with power-law exponent ≈0.4. Across dimensions, the cumulative number of neighbors equals the kissing number of the conjectured densest packing close to where g2(r) has its first minimum. Additionally, we obtain estimates for the freezing and melting packing fractions for the equilibrium hard-sphere fluid-solid transition, ϕF≈0.32 and ϕM≈0.39, respectively, for d=4, and ϕF≈0.20 and ϕM≈0.25, respectively, for d=5. Although our results indicate the stable phase at high density is a crystalline solid, nucleation appears to be strongly suppressed with increasing dimension.","container-title":"Physical Review E","DOI":"10.1103/PhysRevE.74.041127","issue":"4","journalAbbreviation":"Phys. Rev. E","note":"publisher: American Physical Society","page":"041127","source":"APS","title":"Packing hyperspheres in high-dimensional Euclidean spaces","volume":"74","author":[{"family":"Skoge","given":"Monica"},{"family":"Donev","given":"Aleksandar"},{"family":"Stillinger","given":"Frank H."},{"family":"Torquato","given":"Salvatore"}],"issued":{"date-parts":[["2006",10,30]]},"citation-key":"skoge_packing_2006"}},{"id":15490,"uris":["http://zotero.org/groups/4654943/items/6UVCTBJ7"],"itemData":{"id":15490,"type":"article-journal","abstract":"An N-component continuous-time dynamic system is considered whose components evolve independently all the time except for discrete asynchronous instances of pairwise interactions. Examples include colliding billiard balls and combat models. A new efficient serial event-driven algorithm is described for simulating such systems. Rather than maintaining and updating the global state of the system, the algorithm tries to examine only essential events, i.e., component interactions. The events are processed in a non-decreasing order of time; new interactions are scheduled on the basis of the examined interactions using preintegrated equations of evolutions of the components. If the components are distributed uniformly enough in the evolution space, so that this space can be subdivided into small sectors such that only O(1) sectors and O(1) components are in the neighborhood of a sector, then the algorithm spends time O(log N) for processing an event which is the asymptotic minimum. The algorithm uses a simple strategy for handling data: only two states are maintained for each simulated component. Fast data access in this strategy assures the practical efficiency of the algorithm. It works noticeably faster than other algorithms proposed for this model.","container-title":"Journal of Computational Physics","DOI":"10.1016/0021-9991(91)90222-7","ISSN":"0021-9991","issue":"2","journalAbbreviation":"Journal of Computational Physics","language":"en","page":"255-283","source":"ScienceDirect","title":"How to simulate billiards and similar systems","volume":"94","author":[{"family":"Lubachevsky","given":"Boris D"}],"issued":{"date-parts":[["1991",6,1]]},"citation-key":"lubachevsky_how_1991"}},{"id":15498,"uris":["http://zotero.org/groups/4654943/items/JRKYFSDT"],"itemData":{"id":15498,"type":"article-journal","abstract":"Random packings ofN</w:instrText>
-      </w:r>
-      <w:r>
-        <w:rPr>
-          <w:rFonts w:ascii="Cambria Math" w:hAnsi="Cambria Math" w:cs="Cambria Math"/>
-        </w:rPr>
-        <w:instrText>⩽</w:instrText>
-      </w:r>
-      <w:r>
-        <w:instrText xml:space="preserve">2000 rigid disks in the plane, subject to periodic boundary conditions on a square primitive cell, have been generated by a concurrent construction which treats all disks on an equal footing, as opposed to previously investigated sequential constructions. The particles start with random positions and velocities, and as they move about they grow uniformly in size, from points to jammed disks. The collection of packings displays several striking geometric features. These include (for largeN) typically polycrystalline textures with irregular grain boundaries and linear shear fractures. The packings occasionally contain monovacancies and trapped but unjammed “rattler” disks. The latter appear to be confined to the grain boundaries. The linear shear fractures preserve bond orientational order, but disrupt translational order, within the crystalline grains. A new efficient event-driven simulation algorithm is employed to generate the histories of colliding and jamming disks. On a computer which can process one million floating-point instructions per second the algorithm processes more than one million pairwise collisions per hour.","container-title":"Journal of Statistical Physics","DOI":"10.1007/BF01025983","ISSN":"1572-9613","issue":"5","journalAbbreviation":"Journal of Statistical Physics","page":"561-583","title":"Geometric properties of random disk packings","volume":"60","author":[{"family":"Lubachevsky","given":"Boris D."},{"family":"Stillinger","given":"Frank H."}],"issued":{"date-parts":[["1990",9,1]]},"citation-key":"lubachevsky_geometric_1990"}}],"schema":"https://github.com/citation-style-language/schema/raw/master/csl-citation.json"} </w:instrText>
+        <w:instrText xml:space="preserve"> ADDIN ZOTERO_ITEM CSL_CITATION {"citationID":"g9QBtgTk","properties":{"formattedCitation":"\\super 15,16\\nosupersub{}","plainCitation":"15,16","noteIndex":0},"citationItems":[{"id":15485,"uris":["http://zotero.org/groups/4654943/items/VGI97PA8"],"itemData":{"id":15485,"type":"article-journal","abstract":"We present a “force-biased” algorithm for generating the irregular close packing of hard spheres. The algorithm is partly based on Jodrey and Tory's ideas [9] and incorporates methods from Molecular Dynamics. Packings generated by means of the two algorithms are consistent up to final packing fraction of 0.65, which seems to be the limit density of Jodrey and Tory's method. Significantly higher densities (up to 0.71) can be achieved for small numbers of spheres by the force-biased algorithm. However the shape of the radial and angle distribution functions implies that a partial short-range ordering occurs in packings of those densities.","container-title":"Molecular Simulation","DOI":"10.1080/08927028908031373","ISSN":"0892-7022","issue":"4","note":"publisher: Taylor &amp; Francis\n_eprint: https://doi.org/10.1080/08927028908031373","page":"201-212","source":"Taylor and Francis+NEJM","title":"The Force-Biased Algorithm for the Irregular Close Packing of Equal Hard Spheres","volume":"3","author":[{"family":"Mościński","given":"J."},{"family":"Bargieł","given":"M."},{"family":"Rycerz","given":"Z. A."},{"family":"Jacobs","given":"P. W. M."}],"issued":{"date-parts":[["1989",5,1]]},"citation-key":"moscinski_force-biased_1989"}},{"id":15486,"uris":["http://zotero.org/groups/4654943/items/Q6E65FCU"],"itemData":{"id":15486,"type":"article-journal","abstract":"This paper describes two algorithms for the generation of random packings of spheres with arbitrary diameter distribution. The first algorithm is the force-biased algorithm of Mościński and Bargieł. It produces isotropic packings of very high density. The second algorithm is the Jodrey-Tory sedimentation algorithm, which simulates successive packing of a container with spheres following gravitation. It yields packings of a lower density and of weak anisotropy. The results obtained with these algorithms for the cases of log-normal and two-point sphere diameter distributions are analysed statistically, i. e. standard characteristics of spatial statistics such as porosity (or volume fraction), pair correlation function of the system of sphere centres and spherical contact distribution function of the set-theoretical union of all spheres are determined. Furthermore, the mean coordination numbers are analysed. These results are compared for both algorithms and with data from the literature based on other numerical simulations or from experiments with real spheres.","container-title":"Particle &amp; Particle Systems Characterization","DOI":"10.1002/1521-4117(200205)19:2&lt;111::AID-PPSC111&gt;3.0.CO;2-M","ISSN":"1521-4117","issue":"2","language":"en","note":"_eprint: https://onlinelibrary.wiley.com/doi/pdf/10.1002/1521-4117%28200205%2919%3A2%3C111%3A%3AAID-PPSC111%3E3.0.CO%3B2-M","page":"111-118","source":"Wiley Online Library","title":"Statistical Analysis of Simulated Random Packings of Spheres","volume":"19","author":[{"family":"Bezrukov","given":"Alexander"},{"family":"Bargieł","given":"Monika"},{"family":"Stoyan","given":"Dietrich"}],"issued":{"date-parts":[["2002"]]},"citation-key":"bezrukov_statistical_2002"}}],"schema":"https://github.com/citation-style-language/schema/raw/master/csl-citation.json"} </w:instrText>
       </w:r>
       <w:r>
         <w:fldChar w:fldCharType="separate"/>
@@ -2154,6 +2756,55 @@
           <w:szCs w:val="24"/>
           <w:vertAlign w:val="superscript"/>
         </w:rPr>
+        <w:t>15,16</w:t>
+      </w:r>
+      <w:r>
+        <w:fldChar w:fldCharType="end"/>
+      </w:r>
+      <w:r>
+        <w:t xml:space="preserve"> followed by the </w:t>
+      </w:r>
+      <w:bookmarkStart w:id="92" w:name="_Hlk123979798"/>
+      <w:proofErr w:type="spellStart"/>
+      <w:r>
+        <w:t>Lubachevsky</w:t>
+      </w:r>
+      <w:proofErr w:type="spellEnd"/>
+      <w:r>
+        <w:t>–</w:t>
+      </w:r>
+      <w:proofErr w:type="spellStart"/>
+      <w:r>
+        <w:t>Stillinger</w:t>
+      </w:r>
+      <w:bookmarkEnd w:id="92"/>
+      <w:proofErr w:type="spellEnd"/>
+      <w:r>
+        <w:t xml:space="preserve"> algorithm</w:t>
+      </w:r>
+      <w:r>
+        <w:fldChar w:fldCharType="begin"/>
+      </w:r>
+      <w:r>
+        <w:instrText xml:space="preserve"> ADDIN ZOTERO_ITEM CSL_CITATION {"citationID":"wsMOBMdJ","properties":{"formattedCitation":"\\super 17\\uc0\\u8211{}19\\nosupersub{}","plainCitation":"17–19","noteIndex":0},"citationItems":[{"id":15494,"uris":["http://zotero.org/groups/4654943/items/QPGE7DDX"],"itemData":{"id":15494,"type":"article-journal","abstract":"We present a study of disordered jammed hard-sphere packings in four-, five-, and six-dimensional Euclidean spaces. Using a collision-driven packing generation algorithm, we obtain the first estimates for the packing fractions of the maximally random jammed (MRJ) states for space dimensions d=4, 5, and 6 to be ϕMRJ≈0.46, 0.31, and 0.20, respectively. To a good approximation, the MRJ density obeys the scaling form ϕMRJ=c1/2d+(c2d)/2d, where c1=−2.72 and c2=2.56, which appears to be consistent with the high-dimensional asymptotic limit, albeit with different coefficients. Calculations of the pair correlation function g2(r) and structure factor S(k) for these states show that short-range ordering appreciably decreases with increasing dimension, consistent with a recently proposed “decorrelation principle,” which, among other things, states that unconstrained correlations diminish as the dimension increases and vanish entirely in the limit d→∞. As in three dimensions (where ϕMRJ≈0.64), the packings show no signs of crystallization, are isostatic, and have a power-law divergence in g2(r) at contact with power-law exponent ≈0.4. Across dimensions, the cumulative number of neighbors equals the kissing number of the conjectured densest packing close to where g2(r) has its first minimum. Additionally, we obtain estimates for the freezing and melting packing fractions for the equilibrium hard-sphere fluid-solid transition, ϕF≈0.32 and ϕM≈0.39, respectively, for d=4, and ϕF≈0.20 and ϕM≈0.25, respectively, for d=5. Although our results indicate the stable phase at high density is a crystalline solid, nucleation appears to be strongly suppressed with increasing dimension.","container-title":"Physical Review E","DOI":"10.1103/PhysRevE.74.041127","issue":"4","journalAbbreviation":"Phys. Rev. E","note":"publisher: American Physical Society","page":"041127","source":"APS","title":"Packing hyperspheres in high-dimensional Euclidean spaces","volume":"74","author":[{"family":"Skoge","given":"Monica"},{"family":"Donev","given":"Aleksandar"},{"family":"Stillinger","given":"Frank H."},{"family":"Torquato","given":"Salvatore"}],"issued":{"date-parts":[["2006",10,30]]},"citation-key":"skoge_packing_2006"}},{"id":15490,"uris":["http://zotero.org/groups/4654943/items/6UVCTBJ7"],"itemData":{"id":15490,"type":"article-journal","abstract":"An N-component continuous-time dynamic system is considered whose components evolve independently all the time except for discrete asynchronous instances of pairwise interactions. Examples include colliding billiard balls and combat models. A new efficient serial event-driven algorithm is described for simulating such systems. Rather than maintaining and updating the global state of the system, the algorithm tries to examine only essential events, i.e., component interactions. The events are processed in a non-decreasing order of time; new interactions are scheduled on the basis of the examined interactions using preintegrated equations of evolutions of the components. If the components are distributed uniformly enough in the evolution space, so that this space can be subdivided into small sectors such that only O(1) sectors and O(1) components are in the neighborhood of a sector, then the algorithm spends time O(log N) for processing an event which is the asymptotic minimum. The algorithm uses a simple strategy for handling data: only two states are maintained for each simulated component. Fast data access in this strategy assures the practical efficiency of the algorithm. It works noticeably faster than other algorithms proposed for this model.","container-title":"Journal of Computational Physics","DOI":"10.1016/0021-9991(91)90222-7","ISSN":"0021-9991","issue":"2","journalAbbreviation":"Journal of Computational Physics","language":"en","page":"255-283","source":"ScienceDirect","title":"How to simulate billiards and similar systems","volume":"94","author":[{"family":"Lubachevsky","given":"Boris D"}],"issued":{"date-parts":[["1991",6,1]]},"citation-key":"lubachevsky_how_1991"}},{"id":15498,"uris":["http://zotero.org/groups/4654943/items/JRKYFSDT"],"itemData":{"id":15498,"type":"article-journal","abstract":"Random packings ofN</w:instrText>
+      </w:r>
+      <w:r>
+        <w:rPr>
+          <w:rFonts w:ascii="Cambria Math" w:hAnsi="Cambria Math" w:cs="Cambria Math"/>
+        </w:rPr>
+        <w:instrText>⩽</w:instrText>
+      </w:r>
+      <w:r>
+        <w:instrText xml:space="preserve">2000 rigid disks in the plane, subject to periodic boundary conditions on a square primitive cell, have been generated by a concurrent construction which treats all disks on an equal footing, as opposed to previously investigated sequential constructions. The particles start with random positions and velocities, and as they move about they grow uniformly in size, from points to jammed disks. The collection of packings displays several striking geometric features. These include (for largeN) typically polycrystalline textures with irregular grain boundaries and linear shear fractures. The packings occasionally contain monovacancies and trapped but unjammed “rattler” disks. The latter appear to be confined to the grain boundaries. The linear shear fractures preserve bond orientational order, but disrupt translational order, within the crystalline grains. A new efficient event-driven simulation algorithm is employed to generate the histories of colliding and jamming disks. On a computer which can process one million floating-point instructions per second the algorithm processes more than one million pairwise collisions per hour.","container-title":"Journal of Statistical Physics","DOI":"10.1007/BF01025983","ISSN":"1572-9613","issue":"5","journalAbbreviation":"Journal of Statistical Physics","page":"561-583","title":"Geometric properties of random disk packings","volume":"60","author":[{"family":"Lubachevsky","given":"Boris D."},{"family":"Stillinger","given":"Frank H."}],"issued":{"date-parts":[["1990",9,1]]},"citation-key":"lubachevsky_geometric_1990"}}],"schema":"https://github.com/citation-style-language/schema/raw/master/csl-citation.json"} </w:instrText>
+      </w:r>
+      <w:r>
+        <w:fldChar w:fldCharType="separate"/>
+      </w:r>
+      <w:r>
+        <w:rPr>
+          <w:szCs w:val="24"/>
+          <w:vertAlign w:val="superscript"/>
+        </w:rPr>
         <w:t>17–19</w:t>
       </w:r>
       <w:r>
@@ -2162,6 +2813,73 @@
       <w:r>
         <w:t xml:space="preserve">. </w:t>
       </w:r>
+      <w:ins w:id="93" w:author="Sterling Baird" w:date="2023-07-08T07:07:00Z">
+        <w:r>
+          <w:t xml:space="preserve">An attempt to run the LS algorithm was always preceded by an attempt to run the FBA algorithm. If the </w:t>
+        </w:r>
+        <w:r>
+          <w:t xml:space="preserve">force-biased </w:t>
+        </w:r>
+        <w:r>
+          <w:t xml:space="preserve">algorithm failed, </w:t>
+        </w:r>
+      </w:ins>
+      <w:ins w:id="94" w:author="Sterling Baird" w:date="2023-07-08T07:08:00Z">
+        <w:r>
+          <w:t xml:space="preserve">the </w:t>
+        </w:r>
+        <w:proofErr w:type="spellStart"/>
+        <w:r>
+          <w:t>Lubachevsky</w:t>
+        </w:r>
+        <w:proofErr w:type="spellEnd"/>
+        <w:r>
+          <w:t>–</w:t>
+        </w:r>
+        <w:proofErr w:type="spellStart"/>
+        <w:r>
+          <w:t>Stillinger</w:t>
+        </w:r>
+        <w:proofErr w:type="spellEnd"/>
+        <w:r>
+          <w:t xml:space="preserve"> algorithm</w:t>
+        </w:r>
+      </w:ins>
+      <w:ins w:id="95" w:author="Sterling Baird" w:date="2023-07-08T07:07:00Z">
+        <w:r>
+          <w:t xml:space="preserve"> was still attempted</w:t>
+        </w:r>
+        <w:r>
+          <w:t xml:space="preserve"> (</w:t>
+        </w:r>
+        <w:r>
+          <w:fldChar w:fldCharType="begin"/>
+        </w:r>
+        <w:r>
+          <w:instrText>HYPERLINK "https://github.com/sparks-baird/matsci-opt-benchmarks/blob/v0.2.2/src/matsci_opt_benchmarks/particle_packing/utils/packing_generation.py%23L63-L183"</w:instrText>
+        </w:r>
+        <w:r>
+          <w:fldChar w:fldCharType="separate"/>
+        </w:r>
+        <w:r>
+          <w:rPr>
+            <w:rStyle w:val="Hyperlink"/>
+          </w:rPr>
+          <w:t>https://github.com/sparks-baird/matsci-opt-benchmarks/blob/v0.2.2/src/matsci_opt_benchmarks/particle_packing/utils/packing_generation.py#L63-L183</w:t>
+        </w:r>
+        <w:r>
+          <w:fldChar w:fldCharType="end"/>
+        </w:r>
+        <w:r>
+          <w:t>)</w:t>
+        </w:r>
+        <w:r>
+          <w:t>.</w:t>
+        </w:r>
+        <w:r>
+          <w:t xml:space="preserve"> </w:t>
+        </w:r>
+      </w:ins>
       <w:r>
         <w:t>The simulations were performed using mixtures of three different particle types, each characterized by two log-normal distribution parameters and three composition parameters.</w:t>
       </w:r>
@@ -2169,7 +2887,24 @@
         <w:t xml:space="preserve"> </w:t>
       </w:r>
       <w:r>
-        <w:t>Two parameters (scale and shape) describe each of the three distributions, and three additional composition parameters describe the fractional share (e.g., in terms of volume) of each of the particle types. Additionally, the number of particles and an initial scaling factor were allowed to var</w:t>
+        <w:t xml:space="preserve">Two parameters (scale and shape) describe each of the three distributions, and three additional composition parameters describe the fractional share (e.g., in terms of volume) of each of the particle types. </w:t>
+      </w:r>
+      <w:ins w:id="96" w:author="Sterling Baird" w:date="2023-07-08T07:24:00Z">
+        <w:r>
+          <w:t xml:space="preserve">These nine parameters fully define the particle size distribution. </w:t>
+        </w:r>
+      </w:ins>
+      <w:ins w:id="97" w:author="Sterling Baird" w:date="2023-07-08T07:36:00Z">
+        <w:r>
+          <w:t xml:space="preserve">With appropriate constraints applied, only seven of these parameters are necessary to fully define the particle size distribution. </w:t>
+        </w:r>
+      </w:ins>
+      <w:r>
+        <w:t xml:space="preserve">Additionally, the number of particles and an initial scaling </w:t>
+      </w:r>
+      <w:r>
+        <w:lastRenderedPageBreak/>
+        <w:t>factor were allowed to var</w:t>
       </w:r>
       <w:r>
         <w:t xml:space="preserve">y. </w:t>
@@ -2186,18 +2921,157 @@
       <w:r>
         <w:t xml:space="preserve">. </w:t>
       </w:r>
-      <w:r>
-        <w:t xml:space="preserve">The quasi-random Sobol sampling technique was employed to generate parameter combinations, enabling a more uniform sampling of the allowable parameter space. Although it may serve other purposes, this dataset was primarily designed as a multi-fidelity benchmark dataset for constrained adaptive design experiments. To realistically capture the noise in this dataset, simulations were run multiple times for each quasi-random parameter combination. To increase throughput and reduce latency, simulation parameters (including repeats) were shuffled and divided into batches, which were then dispatched to a high-performance computing environment for asynchronous evaluation. The </w:t>
-      </w:r>
-      <w:r>
-        <w:lastRenderedPageBreak/>
+      <w:ins w:id="98" w:author="Sterling Baird" w:date="2023-07-08T07:25:00Z">
+        <w:r>
+          <w:t xml:space="preserve">The </w:t>
+        </w:r>
+      </w:ins>
+      <w:del w:id="99" w:author="Sterling Baird" w:date="2023-07-08T07:25:00Z">
+        <w:r>
+          <w:delText xml:space="preserve">The </w:delText>
+        </w:r>
+      </w:del>
+      <w:r>
+        <w:t xml:space="preserve">quasi-random Sobol sampling technique was employed to generate parameter combinations, enabling a more uniform sampling of the allowable parameter space. </w:t>
+      </w:r>
+      <w:ins w:id="100" w:author="Sterling Baird" w:date="2023-07-08T07:27:00Z">
+        <w:r>
+          <w:t xml:space="preserve">We sampled </w:t>
+        </w:r>
+        <w:r>
+          <w:t>65536</w:t>
+        </w:r>
+        <w:r>
+          <w:t xml:space="preserve"> unique parameter combinations. </w:t>
+        </w:r>
+      </w:ins>
+      <w:ins w:id="101" w:author="Sterling Baird" w:date="2023-07-08T07:26:00Z">
+        <w:r>
+          <w:t xml:space="preserve">Repeat simulations for the parameter combinations were run </w:t>
+        </w:r>
+      </w:ins>
+      <w:ins w:id="102" w:author="Sterling Baird" w:date="2023-07-08T07:27:00Z">
+        <w:r>
+          <w:t>to capture heteroskedastic noise</w:t>
+        </w:r>
+      </w:ins>
+      <w:ins w:id="103" w:author="Sterling Baird" w:date="2023-07-08T07:28:00Z">
+        <w:r>
+          <w:t>, totaling</w:t>
+        </w:r>
+      </w:ins>
+      <w:ins w:id="104" w:author="Sterling Baird" w:date="2023-07-08T07:25:00Z">
+        <w:r>
+          <w:t xml:space="preserve"> </w:t>
+        </w:r>
+        <w:r>
+          <w:t>494498</w:t>
+        </w:r>
+        <w:r>
+          <w:t xml:space="preserve"> simulation</w:t>
+        </w:r>
+      </w:ins>
+      <w:ins w:id="105" w:author="Sterling Baird" w:date="2023-07-08T07:28:00Z">
+        <w:r>
+          <w:t>s</w:t>
+        </w:r>
+      </w:ins>
+      <w:ins w:id="106" w:author="Sterling Baird" w:date="2023-07-08T07:25:00Z">
+        <w:r>
+          <w:t>.</w:t>
+        </w:r>
+      </w:ins>
+      <w:ins w:id="107" w:author="Sterling Baird" w:date="2023-07-08T07:35:00Z">
+        <w:r>
+          <w:t xml:space="preserve"> </w:t>
+        </w:r>
+      </w:ins>
+      <w:moveFromRangeStart w:id="108" w:author="Sterling Baird" w:date="2023-07-08T07:35:00Z" w:name="move139694124"/>
+      <w:moveFrom w:id="109" w:author="Sterling Baird" w:date="2023-07-08T07:35:00Z">
+        <w:r>
+          <w:t xml:space="preserve">Although it may serve other purposes, this dataset was primarily designed as a multi-fidelity benchmark dataset for constrained adaptive design experiments. </w:t>
+        </w:r>
+      </w:moveFrom>
+      <w:moveFromRangeEnd w:id="108"/>
+      <w:del w:id="110" w:author="Sterling Baird" w:date="2023-07-08T07:32:00Z">
+        <w:r>
+          <w:delText xml:space="preserve">To realistically capture the noise in this dataset, simulations were run multiple times for each quasi-random parameter combination. </w:delText>
+        </w:r>
+      </w:del>
+      <w:r>
+        <w:t xml:space="preserve">To increase throughput and reduce latency, simulation parameters (including repeats) were shuffled and divided into batches, which were then dispatched to a high-performance computing environment for asynchronous evaluation. The </w:t>
+      </w:r>
+      <w:r>
         <w:t>data</w:t>
       </w:r>
       <w:r>
         <w:t xml:space="preserve"> were recorded in a free-tier MongoDB Atlas database and then consolidated and prepared as datasets suitable for machine learning applications.</w:t>
       </w:r>
       <w:r>
-        <w:t xml:space="preserve"> For </w:t>
+        <w:t xml:space="preserve"> </w:t>
+      </w:r>
+      <w:moveToRangeStart w:id="111" w:author="Sterling Baird" w:date="2023-07-08T07:35:00Z" w:name="move139694124"/>
+      <w:moveTo w:id="112" w:author="Sterling Baird" w:date="2023-07-08T07:35:00Z">
+        <w:r>
+          <w:t>Although it may serve other purposes, this dataset was primarily designed as a multi-fidelity benchmark dataset for constrained adaptive design experiments</w:t>
+        </w:r>
+      </w:moveTo>
+      <w:ins w:id="113" w:author="Sterling Baird" w:date="2023-07-08T07:35:00Z">
+        <w:r>
+          <w:t>, hence the tracking of repeats, running simulations at v</w:t>
+        </w:r>
+      </w:ins>
+      <w:ins w:id="114" w:author="Sterling Baird" w:date="2023-07-08T07:36:00Z">
+        <w:r>
+          <w:t>arious fidelities</w:t>
+        </w:r>
+      </w:ins>
+      <w:ins w:id="115" w:author="Sterling Baird" w:date="2023-07-08T07:35:00Z">
+        <w:r>
+          <w:t>,</w:t>
+        </w:r>
+      </w:ins>
+      <w:ins w:id="116" w:author="Sterling Baird" w:date="2023-07-08T07:37:00Z">
+        <w:r>
+          <w:t xml:space="preserve"> incorporation of constraints, and tracking </w:t>
+        </w:r>
+      </w:ins>
+      <w:ins w:id="117" w:author="Sterling Baird" w:date="2023-07-08T07:38:00Z">
+        <w:r>
+          <w:t xml:space="preserve">when simulations fail and the </w:t>
+        </w:r>
+      </w:ins>
+      <w:ins w:id="118" w:author="Sterling Baird" w:date="2023-07-08T07:37:00Z">
+        <w:r>
+          <w:t xml:space="preserve">computational expense </w:t>
+        </w:r>
+      </w:ins>
+      <w:ins w:id="119" w:author="Sterling Baird" w:date="2023-07-08T07:38:00Z">
+        <w:r>
+          <w:t>(</w:t>
+        </w:r>
+        <w:proofErr w:type="gramStart"/>
+        <w:r>
+          <w:t>whether or not</w:t>
+        </w:r>
+        <w:proofErr w:type="gramEnd"/>
+        <w:r>
+          <w:t xml:space="preserve"> the simulation runs successfully)</w:t>
+        </w:r>
+      </w:ins>
+      <w:moveTo w:id="120" w:author="Sterling Baird" w:date="2023-07-08T07:35:00Z">
+        <w:r>
+          <w:t>.</w:t>
+        </w:r>
+      </w:moveTo>
+      <w:moveToRangeEnd w:id="111"/>
+      <w:ins w:id="121" w:author="Sterling Baird" w:date="2023-07-08T07:35:00Z">
+        <w:r>
+          <w:t xml:space="preserve"> </w:t>
+        </w:r>
+      </w:ins>
+      <w:r>
+        <w:t xml:space="preserve">For </w:t>
       </w:r>
       <w:r>
         <w:t xml:space="preserve">further </w:t>
@@ -2424,7 +3298,25 @@
       </w:r>
       <w:proofErr w:type="spellEnd"/>
       <w:r>
-        <w:t xml:space="preserve"> Baranov and Robin De </w:t>
+        <w:t xml:space="preserve"> </w:t>
+      </w:r>
+      <w:proofErr w:type="spellStart"/>
+      <w:r>
+        <w:t>Baran</w:t>
+      </w:r>
+      <w:ins w:id="122" w:author="Sterling Baird" w:date="2023-07-08T07:42:00Z">
+        <w:r>
+          <w:t>au</w:t>
+        </w:r>
+      </w:ins>
+      <w:proofErr w:type="spellEnd"/>
+      <w:del w:id="123" w:author="Sterling Baird" w:date="2023-07-08T07:42:00Z">
+        <w:r>
+          <w:delText>ov</w:delText>
+        </w:r>
+      </w:del>
+      <w:r>
+        <w:t xml:space="preserve"> and Robin De </w:t>
       </w:r>
       <w:proofErr w:type="spellStart"/>
       <w:r>
@@ -2447,29 +3339,14 @@
         <w:t xml:space="preserve">We acknowledge the University of Utah’s Center for High Performance Computing (CHPC) for providing computational resources. </w:t>
       </w:r>
       <w:r>
-        <w:t xml:space="preserve">We acknowledge </w:t>
-      </w:r>
-      <w:proofErr w:type="spellStart"/>
-      <w:r>
-        <w:t>OpenAI</w:t>
-      </w:r>
-      <w:proofErr w:type="spellEnd"/>
-      <w:r>
-        <w:t xml:space="preserve"> for providing free usage of </w:t>
+        <w:lastRenderedPageBreak/>
+        <w:t xml:space="preserve">We acknowledge OpenAI for providing free usage of </w:t>
       </w:r>
       <w:r>
         <w:t xml:space="preserve">their </w:t>
       </w:r>
       <w:r>
-        <w:t xml:space="preserve">research tool, </w:t>
-      </w:r>
-      <w:proofErr w:type="spellStart"/>
-      <w:r>
-        <w:t>ChatGPT</w:t>
-      </w:r>
-      <w:proofErr w:type="spellEnd"/>
-      <w:r>
-        <w:t xml:space="preserve">, </w:t>
+        <w:t xml:space="preserve">research tool, ChatGPT, </w:t>
       </w:r>
       <w:r>
         <w:t xml:space="preserve">which </w:t>
@@ -2483,8 +3360,26 @@
       <w:r>
         <w:t xml:space="preserve">he </w:t>
       </w:r>
-      <w:r>
-        <w:t>review and editing</w:t>
+      <w:ins w:id="124" w:author="Sterling Baird" w:date="2023-07-08T06:35:00Z">
+        <w:r>
+          <w:t xml:space="preserve">writing, </w:t>
+        </w:r>
+      </w:ins>
+      <w:r>
+        <w:t>review</w:t>
+      </w:r>
+      <w:ins w:id="125" w:author="Sterling Baird" w:date="2023-07-08T06:35:00Z">
+        <w:r>
+          <w:t xml:space="preserve">, </w:t>
+        </w:r>
+      </w:ins>
+      <w:del w:id="126" w:author="Sterling Baird" w:date="2023-07-08T06:35:00Z">
+        <w:r>
+          <w:delText xml:space="preserve"> </w:delText>
+        </w:r>
+      </w:del>
+      <w:r>
+        <w:t>and editing</w:t>
       </w:r>
       <w:r>
         <w:t xml:space="preserve"> </w:t>
@@ -2609,15 +3504,47 @@
       </w:r>
       <w:r>
         <w:tab/>
-        <w:t xml:space="preserve">Ghoreishi, S. F.; Molkeri, A.; Arróyave, R.; Allaire, D.; Srivastava, A. Efficient Use of Multiple Information Sources in Material Design. </w:t>
+      </w:r>
+      <w:proofErr w:type="spellStart"/>
+      <w:r>
+        <w:t>Ghoreishi</w:t>
+      </w:r>
+      <w:proofErr w:type="spellEnd"/>
+      <w:r>
+        <w:t xml:space="preserve">, S. F.; </w:t>
+      </w:r>
+      <w:proofErr w:type="spellStart"/>
+      <w:r>
+        <w:t>Molkeri</w:t>
+      </w:r>
+      <w:proofErr w:type="spellEnd"/>
+      <w:r>
+        <w:t xml:space="preserve">, A.; </w:t>
+      </w:r>
+      <w:proofErr w:type="spellStart"/>
+      <w:r>
+        <w:t>Arróyave</w:t>
+      </w:r>
+      <w:proofErr w:type="spellEnd"/>
+      <w:r>
+        <w:t xml:space="preserve">, R.; Allaire, D.; Srivastava, A. Efficient Use of Multiple Information Sources in Material Design. </w:t>
       </w:r>
       <w:r>
         <w:rPr>
           <w:i/>
           <w:iCs/>
         </w:rPr>
-        <w:t>Acta Materialia</w:t>
-      </w:r>
+        <w:t xml:space="preserve">Acta </w:t>
+      </w:r>
+      <w:proofErr w:type="spellStart"/>
+      <w:r>
+        <w:rPr>
+          <w:i/>
+          <w:iCs/>
+        </w:rPr>
+        <w:t>Materialia</w:t>
+      </w:r>
+      <w:proofErr w:type="spellEnd"/>
       <w:r>
         <w:t xml:space="preserve"> </w:t>
       </w:r>
@@ -2647,12 +3574,51 @@
         <w:pStyle w:val="Bibliography"/>
       </w:pPr>
       <w:r>
-        <w:lastRenderedPageBreak/>
         <w:t>(3)</w:t>
       </w:r>
       <w:r>
         <w:tab/>
-        <w:t xml:space="preserve">Kandasamy, K.; Vysyaraju, K. R.; Neiswanger, W.; Paria, B.; Collins, C. R.; Schneider, J.; Poczos, B.; Xing, E. P. Tuning Hyperparameters without Grad Students: Scalable and Robust Bayesian Optimisation with Dragonfly. </w:t>
+        <w:t xml:space="preserve">Kandasamy, K.; </w:t>
+      </w:r>
+      <w:proofErr w:type="spellStart"/>
+      <w:r>
+        <w:t>Vysyaraju</w:t>
+      </w:r>
+      <w:proofErr w:type="spellEnd"/>
+      <w:r>
+        <w:t xml:space="preserve">, K. R.; </w:t>
+      </w:r>
+      <w:proofErr w:type="spellStart"/>
+      <w:r>
+        <w:t>Neiswanger</w:t>
+      </w:r>
+      <w:proofErr w:type="spellEnd"/>
+      <w:r>
+        <w:t xml:space="preserve">, W.; </w:t>
+      </w:r>
+      <w:proofErr w:type="spellStart"/>
+      <w:r>
+        <w:t>Paria</w:t>
+      </w:r>
+      <w:proofErr w:type="spellEnd"/>
+      <w:r>
+        <w:t xml:space="preserve">, B.; Collins, C. R.; Schneider, J.; </w:t>
+      </w:r>
+      <w:proofErr w:type="spellStart"/>
+      <w:r>
+        <w:t>Poczos</w:t>
+      </w:r>
+      <w:proofErr w:type="spellEnd"/>
+      <w:r>
+        <w:t xml:space="preserve">, B.; Xing, E. P. Tuning Hyperparameters without Grad Students: Scalable and Robust Bayesian </w:t>
+      </w:r>
+      <w:proofErr w:type="spellStart"/>
+      <w:r>
+        <w:t>Optimisation</w:t>
+      </w:r>
+      <w:proofErr w:type="spellEnd"/>
+      <w:r>
+        <w:t xml:space="preserve"> with Dragonfly. </w:t>
       </w:r>
       <w:r>
         <w:rPr>
@@ -2716,7 +3682,22 @@
       </w:r>
       <w:r>
         <w:tab/>
-        <w:t xml:space="preserve">Häse, F.; Roch, L. M.; Aspuru-Guzik, A. Chimera: Enabling Hierarchy Based Multi-Objective Optimization for Self-Driving Laboratories. </w:t>
+      </w:r>
+      <w:proofErr w:type="spellStart"/>
+      <w:r>
+        <w:t>Häse</w:t>
+      </w:r>
+      <w:proofErr w:type="spellEnd"/>
+      <w:r>
+        <w:t xml:space="preserve">, F.; Roch, L. M.; </w:t>
+      </w:r>
+      <w:proofErr w:type="spellStart"/>
+      <w:r>
+        <w:t>Aspuru-Guzik</w:t>
+      </w:r>
+      <w:proofErr w:type="spellEnd"/>
+      <w:r>
+        <w:t xml:space="preserve">, A. Chimera: Enabling Hierarchy Based Multi-Objective Optimization for Self-Driving Laboratories. </w:t>
       </w:r>
       <w:r>
         <w:rPr>
@@ -2800,7 +3781,15 @@
       </w:r>
       <w:r>
         <w:tab/>
-        <w:t xml:space="preserve">Eriksson, D.; Jankowiak, M. High-Dimensional Bayesian Optimization with Sparse Axis-Aligned Subspaces. </w:t>
+        <w:t xml:space="preserve">Eriksson, D.; </w:t>
+      </w:r>
+      <w:proofErr w:type="spellStart"/>
+      <w:r>
+        <w:t>Jankowiak</w:t>
+      </w:r>
+      <w:proofErr w:type="spellEnd"/>
+      <w:r>
+        <w:t xml:space="preserve">, M. High-Dimensional Bayesian Optimization with Sparse Axis-Aligned Subspaces. </w:t>
       </w:r>
       <w:r>
         <w:rPr>
@@ -2832,7 +3821,15 @@
       </w:r>
       <w:r>
         <w:tab/>
-        <w:t>Baird, S.; Hall, J. R.; Sparks, T. D. The Most Compact Search Space Is Not Always the Most Efficient: A Case Study on Maximizing Solid Rocket Fuel Packing Fraction via Constrained Bayesian Optimization. ChemRxiv September 6, 2022. https://doi.org/10.26434/chemrxiv-2022-nz2w8-v2.</w:t>
+        <w:t xml:space="preserve">Baird, S.; Hall, J. R.; Sparks, T. D. The Most Compact Search Space Is Not Always the Most Efficient: A Case Study on Maximizing Solid Rocket Fuel Packing Fraction via Constrained Bayesian Optimization. </w:t>
+      </w:r>
+      <w:proofErr w:type="spellStart"/>
+      <w:r>
+        <w:t>ChemRxiv</w:t>
+      </w:r>
+      <w:proofErr w:type="spellEnd"/>
+      <w:r>
+        <w:t xml:space="preserve"> September 6, 2022. https://doi.org/10.26434/chemrxiv-2022-nz2w8-v2.</w:t>
       </w:r>
     </w:p>
     <w:p>
@@ -2844,14 +3841,71 @@
       </w:r>
       <w:r>
         <w:tab/>
-        <w:t xml:space="preserve">Dunn, A.; Wang, Q.; Ganose, A.; Dopp, D.; Jain, A. Benchmarking Materials Property Prediction Methods: The Matbench Test Set and Automatminer Reference Algorithm. </w:t>
-      </w:r>
+        <w:t xml:space="preserve">Dunn, A.; Wang, Q.; </w:t>
+      </w:r>
+      <w:proofErr w:type="spellStart"/>
+      <w:r>
+        <w:t>Ganose</w:t>
+      </w:r>
+      <w:proofErr w:type="spellEnd"/>
+      <w:r>
+        <w:t xml:space="preserve">, A.; </w:t>
+      </w:r>
+      <w:proofErr w:type="spellStart"/>
+      <w:r>
+        <w:t>Dopp</w:t>
+      </w:r>
+      <w:proofErr w:type="spellEnd"/>
+      <w:r>
+        <w:t xml:space="preserve">, D.; Jain, A. Benchmarking Materials Property Prediction Methods: The </w:t>
+      </w:r>
+      <w:proofErr w:type="spellStart"/>
+      <w:r>
+        <w:t>Matbench</w:t>
+      </w:r>
+      <w:proofErr w:type="spellEnd"/>
+      <w:r>
+        <w:t xml:space="preserve"> Test Set and </w:t>
+      </w:r>
+      <w:proofErr w:type="spellStart"/>
+      <w:r>
+        <w:t>Automatminer</w:t>
+      </w:r>
+      <w:proofErr w:type="spellEnd"/>
+      <w:r>
+        <w:t xml:space="preserve"> Reference Algorithm. </w:t>
+      </w:r>
+      <w:proofErr w:type="spellStart"/>
       <w:r>
         <w:rPr>
           <w:i/>
           <w:iCs/>
         </w:rPr>
-        <w:t>npj Comput Mater</w:t>
+        <w:t>npj</w:t>
+      </w:r>
+      <w:proofErr w:type="spellEnd"/>
+      <w:r>
+        <w:rPr>
+          <w:i/>
+          <w:iCs/>
+        </w:rPr>
+        <w:t xml:space="preserve"> </w:t>
+      </w:r>
+      <w:proofErr w:type="spellStart"/>
+      <w:r>
+        <w:rPr>
+          <w:i/>
+          <w:iCs/>
+        </w:rPr>
+        <w:t>Comput</w:t>
+      </w:r>
+      <w:proofErr w:type="spellEnd"/>
+      <w:r>
+        <w:rPr>
+          <w:i/>
+          <w:iCs/>
+        </w:rPr>
+        <w:t xml:space="preserve"> Mater</w:t>
       </w:r>
       <w:r>
         <w:t xml:space="preserve"> </w:t>
@@ -2886,14 +3940,54 @@
       </w:r>
       <w:r>
         <w:tab/>
-        <w:t xml:space="preserve">De Breuck, P.-P.; Evans, M. L.; Rignanese, G.-M. Robust Model Benchmarking and Bias-Imbalance in Data-Driven Materials Science: A Case Study on MODNet. </w:t>
+        <w:t xml:space="preserve">De </w:t>
+      </w:r>
+      <w:proofErr w:type="spellStart"/>
+      <w:r>
+        <w:t>Breuck</w:t>
+      </w:r>
+      <w:proofErr w:type="spellEnd"/>
+      <w:r>
+        <w:t xml:space="preserve">, P.-P.; Evans, M. L.; </w:t>
+      </w:r>
+      <w:proofErr w:type="spellStart"/>
+      <w:r>
+        <w:t>Rignanese</w:t>
+      </w:r>
+      <w:proofErr w:type="spellEnd"/>
+      <w:r>
+        <w:t xml:space="preserve">, G.-M. Robust Model Benchmarking and Bias-Imbalance in Data-Driven Materials Science: A Case Study on </w:t>
+      </w:r>
+      <w:proofErr w:type="spellStart"/>
+      <w:r>
+        <w:t>MODNet</w:t>
+      </w:r>
+      <w:proofErr w:type="spellEnd"/>
+      <w:r>
+        <w:t xml:space="preserve">. </w:t>
       </w:r>
       <w:r>
         <w:rPr>
           <w:i/>
           <w:iCs/>
         </w:rPr>
-        <w:t>J. Phys.: Condens. Matter</w:t>
+        <w:t xml:space="preserve">J. Phys.: </w:t>
+      </w:r>
+      <w:proofErr w:type="spellStart"/>
+      <w:r>
+        <w:rPr>
+          <w:i/>
+          <w:iCs/>
+        </w:rPr>
+        <w:t>Condens</w:t>
+      </w:r>
+      <w:proofErr w:type="spellEnd"/>
+      <w:r>
+        <w:rPr>
+          <w:i/>
+          <w:iCs/>
+        </w:rPr>
+        <w:t>. Matter</w:t>
       </w:r>
       <w:r>
         <w:t xml:space="preserve"> </w:t>
@@ -2928,7 +4022,31 @@
       </w:r>
       <w:r>
         <w:tab/>
-        <w:t>Wang, A.; Liang, H.; McDannald, A.; Takeuchi, I.; Kusne, A. G. Benchmarking Active Learning Strategies for Materials Optimization and Discovery. arXiv April 12, 2022. http://arxiv.org/abs/2204.05838 (accessed 2022-07-04).</w:t>
+        <w:t xml:space="preserve">Wang, A.; Liang, H.; </w:t>
+      </w:r>
+      <w:proofErr w:type="spellStart"/>
+      <w:r>
+        <w:t>McDannald</w:t>
+      </w:r>
+      <w:proofErr w:type="spellEnd"/>
+      <w:r>
+        <w:t xml:space="preserve">, A.; Takeuchi, I.; </w:t>
+      </w:r>
+      <w:proofErr w:type="spellStart"/>
+      <w:r>
+        <w:t>Kusne</w:t>
+      </w:r>
+      <w:proofErr w:type="spellEnd"/>
+      <w:r>
+        <w:t xml:space="preserve">, A. G. Benchmarking Active Learning Strategies for Materials Optimization and Discovery. </w:t>
+      </w:r>
+      <w:proofErr w:type="spellStart"/>
+      <w:r>
+        <w:t>arXiv</w:t>
+      </w:r>
+      <w:proofErr w:type="spellEnd"/>
+      <w:r>
+        <w:t xml:space="preserve"> April 12, 2022. http://arxiv.org/abs/2204.05838 (accessed 2022-07-04).</w:t>
       </w:r>
     </w:p>
     <w:p>
@@ -2940,14 +4058,83 @@
       </w:r>
       <w:r>
         <w:tab/>
-        <w:t xml:space="preserve">Liang, Q.; Gongora, A. E.; Ren, Z.; Tiihonen, A.; Liu, Z.; Sun, S.; Deneault, J. R.; Bash, D.; Mekki-Berrada, F.; Khan, S. A.; Hippalgaonkar, K.; Maruyama, B.; Brown, K. A.; Fisher III, J.; Buonassisi, T. Benchmarking the Performance of Bayesian Optimization across Multiple Experimental Materials Science Domains. </w:t>
-      </w:r>
+        <w:t xml:space="preserve">Liang, Q.; Gongora, A. E.; Ren, Z.; </w:t>
+      </w:r>
+      <w:proofErr w:type="spellStart"/>
+      <w:r>
+        <w:t>Tiihonen</w:t>
+      </w:r>
+      <w:proofErr w:type="spellEnd"/>
+      <w:r>
+        <w:t xml:space="preserve">, A.; Liu, Z.; Sun, S.; </w:t>
+      </w:r>
+      <w:proofErr w:type="spellStart"/>
+      <w:r>
+        <w:t>Deneault</w:t>
+      </w:r>
+      <w:proofErr w:type="spellEnd"/>
+      <w:r>
+        <w:t xml:space="preserve">, J. R.; Bash, D.; </w:t>
+      </w:r>
+      <w:proofErr w:type="spellStart"/>
+      <w:r>
+        <w:t>Mekki-Berrada</w:t>
+      </w:r>
+      <w:proofErr w:type="spellEnd"/>
+      <w:r>
+        <w:t xml:space="preserve">, F.; Khan, S. A.; </w:t>
+      </w:r>
+      <w:proofErr w:type="spellStart"/>
+      <w:r>
+        <w:t>Hippalgaonkar</w:t>
+      </w:r>
+      <w:proofErr w:type="spellEnd"/>
+      <w:r>
+        <w:t xml:space="preserve">, K.; Maruyama, B.; Brown, K. A.; Fisher III, J.; </w:t>
+      </w:r>
+      <w:proofErr w:type="spellStart"/>
+      <w:r>
+        <w:t>Buonassisi</w:t>
+      </w:r>
+      <w:proofErr w:type="spellEnd"/>
+      <w:r>
+        <w:t xml:space="preserve">, T. Benchmarking the Performance of Bayesian Optimization across </w:t>
+      </w:r>
+      <w:r>
+        <w:lastRenderedPageBreak/>
+        <w:t xml:space="preserve">Multiple Experimental Materials Science Domains. </w:t>
+      </w:r>
+      <w:proofErr w:type="spellStart"/>
       <w:r>
         <w:rPr>
           <w:i/>
           <w:iCs/>
         </w:rPr>
-        <w:t>npj Comput Mater</w:t>
+        <w:t>npj</w:t>
+      </w:r>
+      <w:proofErr w:type="spellEnd"/>
+      <w:r>
+        <w:rPr>
+          <w:i/>
+          <w:iCs/>
+        </w:rPr>
+        <w:t xml:space="preserve"> </w:t>
+      </w:r>
+      <w:proofErr w:type="spellStart"/>
+      <w:r>
+        <w:rPr>
+          <w:i/>
+          <w:iCs/>
+        </w:rPr>
+        <w:t>Comput</w:t>
+      </w:r>
+      <w:proofErr w:type="spellEnd"/>
+      <w:r>
+        <w:rPr>
+          <w:i/>
+          <w:iCs/>
+        </w:rPr>
+        <w:t xml:space="preserve"> Mater</w:t>
       </w:r>
       <w:r>
         <w:t xml:space="preserve"> </w:t>
@@ -2982,7 +4169,15 @@
       </w:r>
       <w:r>
         <w:tab/>
-        <w:t xml:space="preserve">Henderson, A. N.; Kauwe, S. K.; Sparks, T. D. Benchmark Datasets Incorporating Diverse Tasks, Sample Sizes, Material Systems, and Data Heterogeneity for Materials Informatics. </w:t>
+        <w:t xml:space="preserve">Henderson, A. N.; </w:t>
+      </w:r>
+      <w:proofErr w:type="spellStart"/>
+      <w:r>
+        <w:t>Kauwe</w:t>
+      </w:r>
+      <w:proofErr w:type="spellEnd"/>
+      <w:r>
+        <w:t xml:space="preserve">, S. K.; Sparks, T. D. Benchmark Datasets Incorporating Diverse Tasks, Sample Sizes, Material Systems, and Data Heterogeneity for Materials Informatics. </w:t>
       </w:r>
       <w:r>
         <w:rPr>
@@ -3024,7 +4219,30 @@
       </w:r>
       <w:r>
         <w:tab/>
-        <w:t xml:space="preserve">Häse, F.; Aldeghi, M.; Hickman, R. J.; Roch, L. M.; Christensen, M.; Liles, E.; Hein, J. E.; Aspuru-Guzik, A. Olympus: A Benchmarking Framework for Noisy Optimization and Experiment Planning. </w:t>
+      </w:r>
+      <w:proofErr w:type="spellStart"/>
+      <w:r>
+        <w:t>Häse</w:t>
+      </w:r>
+      <w:proofErr w:type="spellEnd"/>
+      <w:r>
+        <w:t xml:space="preserve">, F.; </w:t>
+      </w:r>
+      <w:proofErr w:type="spellStart"/>
+      <w:r>
+        <w:t>Aldeghi</w:t>
+      </w:r>
+      <w:proofErr w:type="spellEnd"/>
+      <w:r>
+        <w:t xml:space="preserve">, M.; Hickman, R. J.; Roch, L. M.; Christensen, M.; Liles, E.; Hein, J. E.; </w:t>
+      </w:r>
+      <w:proofErr w:type="spellStart"/>
+      <w:r>
+        <w:t>Aspuru-Guzik</w:t>
+      </w:r>
+      <w:proofErr w:type="spellEnd"/>
+      <w:r>
+        <w:t xml:space="preserve">, A. Olympus: A Benchmarking Framework for Noisy Optimization and Experiment Planning. </w:t>
       </w:r>
       <w:r>
         <w:rPr>
@@ -3066,7 +4284,30 @@
       </w:r>
       <w:r>
         <w:tab/>
-        <w:t xml:space="preserve">Mościński, J.; Bargieł, M.; Rycerz, Z. A.; Jacobs, P. W. M. The Force-Biased Algorithm for the Irregular Close Packing of Equal Hard Spheres. </w:t>
+      </w:r>
+      <w:proofErr w:type="spellStart"/>
+      <w:r>
+        <w:t>Mościński</w:t>
+      </w:r>
+      <w:proofErr w:type="spellEnd"/>
+      <w:r>
+        <w:t xml:space="preserve">, J.; </w:t>
+      </w:r>
+      <w:proofErr w:type="spellStart"/>
+      <w:r>
+        <w:t>Bargieł</w:t>
+      </w:r>
+      <w:proofErr w:type="spellEnd"/>
+      <w:r>
+        <w:t xml:space="preserve">, M.; </w:t>
+      </w:r>
+      <w:proofErr w:type="spellStart"/>
+      <w:r>
+        <w:t>Rycerz</w:t>
+      </w:r>
+      <w:proofErr w:type="spellEnd"/>
+      <w:r>
+        <w:t xml:space="preserve">, Z. A.; Jacobs, P. W. M. The Force-Biased Algorithm for the Irregular Close Packing of Equal Hard Spheres. </w:t>
       </w:r>
       <w:r>
         <w:rPr>
@@ -3108,7 +4349,30 @@
       </w:r>
       <w:r>
         <w:tab/>
-        <w:t xml:space="preserve">Bezrukov, A.; Bargieł, M.; Stoyan, D. Statistical Analysis of Simulated Random Packings of Spheres. </w:t>
+      </w:r>
+      <w:proofErr w:type="spellStart"/>
+      <w:r>
+        <w:t>Bezrukov</w:t>
+      </w:r>
+      <w:proofErr w:type="spellEnd"/>
+      <w:r>
+        <w:t xml:space="preserve">, A.; </w:t>
+      </w:r>
+      <w:proofErr w:type="spellStart"/>
+      <w:r>
+        <w:t>Bargieł</w:t>
+      </w:r>
+      <w:proofErr w:type="spellEnd"/>
+      <w:r>
+        <w:t xml:space="preserve">, M.; </w:t>
+      </w:r>
+      <w:proofErr w:type="spellStart"/>
+      <w:r>
+        <w:t>Stoyan</w:t>
+      </w:r>
+      <w:proofErr w:type="spellEnd"/>
+      <w:r>
+        <w:t xml:space="preserve">, D. Statistical Analysis of Simulated Random Packings of Spheres. </w:t>
       </w:r>
       <w:r>
         <w:rPr>
@@ -3138,7 +4402,15 @@
         <w:t>19</w:t>
       </w:r>
       <w:r>
-        <w:t xml:space="preserve"> (2), 111–118. https://doi.org/10.1002/1521-4117(200205)19:2&lt;111::AID-PPSC111&gt;3.0.CO;2-M.</w:t>
+        <w:t xml:space="preserve"> (2), 111–118. https://doi.org/10.1002/1521-4117(200205)19:2&lt;</w:t>
+      </w:r>
+      <w:proofErr w:type="gramStart"/>
+      <w:r>
+        <w:t>111::</w:t>
+      </w:r>
+      <w:proofErr w:type="gramEnd"/>
+      <w:r>
+        <w:t>AID-PPSC111&gt;3.0.CO;2-M.</w:t>
       </w:r>
     </w:p>
     <w:p>
@@ -3150,7 +4422,30 @@
       </w:r>
       <w:r>
         <w:tab/>
-        <w:t xml:space="preserve">Skoge, M.; Donev, A.; Stillinger, F. H.; Torquato, S. Packing Hyperspheres in High-Dimensional Euclidean Spaces. </w:t>
+      </w:r>
+      <w:proofErr w:type="spellStart"/>
+      <w:r>
+        <w:t>Skoge</w:t>
+      </w:r>
+      <w:proofErr w:type="spellEnd"/>
+      <w:r>
+        <w:t xml:space="preserve">, M.; </w:t>
+      </w:r>
+      <w:proofErr w:type="spellStart"/>
+      <w:r>
+        <w:t>Donev</w:t>
+      </w:r>
+      <w:proofErr w:type="spellEnd"/>
+      <w:r>
+        <w:t xml:space="preserve">, A.; </w:t>
+      </w:r>
+      <w:proofErr w:type="spellStart"/>
+      <w:r>
+        <w:t>Stillinger</w:t>
+      </w:r>
+      <w:proofErr w:type="spellEnd"/>
+      <w:r>
+        <w:t xml:space="preserve">, F. H.; Torquato, S. Packing Hyperspheres in High-Dimensional Euclidean Spaces. </w:t>
       </w:r>
       <w:r>
         <w:rPr>
@@ -3188,12 +4483,18 @@
         <w:pStyle w:val="Bibliography"/>
       </w:pPr>
       <w:r>
-        <w:lastRenderedPageBreak/>
         <w:t>(18)</w:t>
       </w:r>
       <w:r>
         <w:tab/>
-        <w:t xml:space="preserve">Lubachevsky, B. D. How to Simulate Billiards and Similar Systems. </w:t>
+      </w:r>
+      <w:proofErr w:type="spellStart"/>
+      <w:r>
+        <w:t>Lubachevsky</w:t>
+      </w:r>
+      <w:proofErr w:type="spellEnd"/>
+      <w:r>
+        <w:t xml:space="preserve">, B. D. How to Simulate Billiards and Similar Systems. </w:t>
       </w:r>
       <w:r>
         <w:rPr>
@@ -3235,7 +4536,22 @@
       </w:r>
       <w:r>
         <w:tab/>
-        <w:t xml:space="preserve">Lubachevsky, B. D.; Stillinger, F. H. Geometric Properties of Random Disk Packings. </w:t>
+      </w:r>
+      <w:proofErr w:type="spellStart"/>
+      <w:r>
+        <w:t>Lubachevsky</w:t>
+      </w:r>
+      <w:proofErr w:type="spellEnd"/>
+      <w:r>
+        <w:t xml:space="preserve">, B. D.; </w:t>
+      </w:r>
+      <w:proofErr w:type="spellStart"/>
+      <w:r>
+        <w:t>Stillinger</w:t>
+      </w:r>
+      <w:proofErr w:type="spellEnd"/>
+      <w:r>
+        <w:t xml:space="preserve">, F. H. Geometric Properties of Random Disk Packings. </w:t>
       </w:r>
       <w:r>
         <w:rPr>
@@ -3266,6 +4582,63 @@
       </w:r>
       <w:r>
         <w:t xml:space="preserve"> (5), 561–583. https://doi.org/10.1007/BF01025983.</w:t>
+      </w:r>
+    </w:p>
+    <w:p>
+      <w:pPr>
+        <w:pStyle w:val="Bibliography"/>
+      </w:pPr>
+      <w:r>
+        <w:t>(20)</w:t>
+      </w:r>
+      <w:r>
+        <w:tab/>
+      </w:r>
+      <w:proofErr w:type="spellStart"/>
+      <w:r>
+        <w:t>Baranau</w:t>
+      </w:r>
+      <w:proofErr w:type="spellEnd"/>
+      <w:r>
+        <w:t xml:space="preserve">, V.; </w:t>
+      </w:r>
+      <w:proofErr w:type="spellStart"/>
+      <w:r>
+        <w:t>Tallarek</w:t>
+      </w:r>
+      <w:proofErr w:type="spellEnd"/>
+      <w:r>
+        <w:t xml:space="preserve">, U. Random-Close Packing Limits for Monodisperse and Polydisperse Hard Spheres. </w:t>
+      </w:r>
+      <w:r>
+        <w:rPr>
+          <w:i/>
+          <w:iCs/>
+        </w:rPr>
+        <w:t>Soft Matter</w:t>
+      </w:r>
+      <w:r>
+        <w:t xml:space="preserve"> </w:t>
+      </w:r>
+      <w:r>
+        <w:rPr>
+          <w:b/>
+          <w:bCs/>
+        </w:rPr>
+        <w:t>2014</w:t>
+      </w:r>
+      <w:r>
+        <w:t xml:space="preserve">, </w:t>
+      </w:r>
+      <w:r>
+        <w:rPr>
+          <w:i/>
+          <w:iCs/>
+        </w:rPr>
+        <w:t>10</w:t>
+      </w:r>
+      <w:r>
+        <w:t xml:space="preserve"> (21), 3826–3841. https://doi.org/10.1039/C3SM52959B.</w:t>
       </w:r>
     </w:p>
     <w:p>
@@ -3288,7 +4661,7 @@
 </file>
 
 <file path=word/endnotes.xml><?xml version="1.0" encoding="utf-8"?>
-<w:endnotes xmlns:wpc="http://schemas.microsoft.com/office/word/2010/wordprocessingCanvas" xmlns:cx="http://schemas.microsoft.com/office/drawing/2014/chartex" xmlns:cx1="http://schemas.microsoft.com/office/drawing/2015/9/8/chartex" xmlns:cx2="http://schemas.microsoft.com/office/drawing/2015/10/21/chartex" xmlns:cx3="http://schemas.microsoft.com/office/drawing/2016/5/9/chartex" xmlns:cx4="http://schemas.microsoft.com/office/drawing/2016/5/10/chartex" xmlns:cx5="http://schemas.microsoft.com/office/drawing/2016/5/11/chartex" xmlns:cx6="http://schemas.microsoft.com/office/drawing/2016/5/12/chartex" xmlns:cx7="http://schemas.microsoft.com/office/drawing/2016/5/13/chartex" xmlns:cx8="http://schemas.microsoft.com/office/drawing/2016/5/14/chartex" xmlns:mc="http://schemas.openxmlformats.org/markup-compatibility/2006" xmlns:aink="http://schemas.microsoft.com/office/drawing/2016/ink" xmlns:am3d="http://schemas.microsoft.com/office/drawing/2017/model3d" xmlns:o="urn:schemas-microsoft-com:office:office" xmlns:oel="http://schemas.microsoft.com/office/2019/extlst" xmlns:r="http://schemas.openxmlformats.org/officeDocument/2006/relationships" xmlns:m="http://schemas.openxmlformats.org/officeDocument/2006/math" xmlns:v="urn:schemas-microsoft-com:vml" xmlns:wp14="http://schemas.microsoft.com/office/word/2010/wordprocessingDrawing" xmlns:wp="http://schemas.openxmlformats.org/drawingml/2006/wordprocessingDrawing" xmlns:w10="urn:schemas-microsoft-com:office:word" xmlns:w="http://schemas.openxmlformats.org/wordprocessingml/2006/main" xmlns:w14="http://schemas.microsoft.com/office/word/2010/wordml" xmlns:w15="http://schemas.microsoft.com/office/word/2012/wordml" xmlns:w16cex="http://schemas.microsoft.com/office/word/2018/wordml/cex" xmlns:w16cid="http://schemas.microsoft.com/office/word/2016/wordml/cid" xmlns:w16="http://schemas.microsoft.com/office/word/2018/wordml" xmlns:w16du="http://schemas.microsoft.com/office/word/2023/wordml/word16du" xmlns:w16sdtdh="http://schemas.microsoft.com/office/word/2020/wordml/sdtdatahash" xmlns:w16se="http://schemas.microsoft.com/office/word/2015/wordml/symex" xmlns:wpg="http://schemas.microsoft.com/office/word/2010/wordprocessingGroup" xmlns:wpi="http://schemas.microsoft.com/office/word/2010/wordprocessingInk" xmlns:wne="http://schemas.microsoft.com/office/word/2006/wordml" xmlns:wps="http://schemas.microsoft.com/office/word/2010/wordprocessingShape" mc:Ignorable="w14 w15 w16se w16cid w16 w16cex w16sdtdh wp14">
+<w:endnotes xmlns:wpc="http://schemas.microsoft.com/office/word/2010/wordprocessingCanvas" xmlns:cx="http://schemas.microsoft.com/office/drawing/2014/chartex" xmlns:cx1="http://schemas.microsoft.com/office/drawing/2015/9/8/chartex" xmlns:cx2="http://schemas.microsoft.com/office/drawing/2015/10/21/chartex" xmlns:cx3="http://schemas.microsoft.com/office/drawing/2016/5/9/chartex" xmlns:cx4="http://schemas.microsoft.com/office/drawing/2016/5/10/chartex" xmlns:cx5="http://schemas.microsoft.com/office/drawing/2016/5/11/chartex" xmlns:cx6="http://schemas.microsoft.com/office/drawing/2016/5/12/chartex" xmlns:cx7="http://schemas.microsoft.com/office/drawing/2016/5/13/chartex" xmlns:cx8="http://schemas.microsoft.com/office/drawing/2016/5/14/chartex" xmlns:mc="http://schemas.openxmlformats.org/markup-compatibility/2006" xmlns:aink="http://schemas.microsoft.com/office/drawing/2016/ink" xmlns:am3d="http://schemas.microsoft.com/office/drawing/2017/model3d" xmlns:o="urn:schemas-microsoft-com:office:office" xmlns:oel="http://schemas.microsoft.com/office/2019/extlst" xmlns:r="http://schemas.openxmlformats.org/officeDocument/2006/relationships" xmlns:m="http://schemas.openxmlformats.org/officeDocument/2006/math" xmlns:v="urn:schemas-microsoft-com:vml" xmlns:wp14="http://schemas.microsoft.com/office/word/2010/wordprocessingDrawing" xmlns:wp="http://schemas.openxmlformats.org/drawingml/2006/wordprocessingDrawing" xmlns:w10="urn:schemas-microsoft-com:office:word" xmlns:w="http://schemas.openxmlformats.org/wordprocessingml/2006/main" xmlns:w14="http://schemas.microsoft.com/office/word/2010/wordml" xmlns:w15="http://schemas.microsoft.com/office/word/2012/wordml" xmlns:w16cex="http://schemas.microsoft.com/office/word/2018/wordml/cex" xmlns:w16cid="http://schemas.microsoft.com/office/word/2016/wordml/cid" xmlns:w16="http://schemas.microsoft.com/office/word/2018/wordml" xmlns:w16sdtdh="http://schemas.microsoft.com/office/word/2020/wordml/sdtdatahash" xmlns:w16se="http://schemas.microsoft.com/office/word/2015/wordml/symex" xmlns:wpg="http://schemas.microsoft.com/office/word/2010/wordprocessingGroup" xmlns:wpi="http://schemas.microsoft.com/office/word/2010/wordprocessingInk" xmlns:wne="http://schemas.microsoft.com/office/word/2006/wordml" xmlns:wps="http://schemas.microsoft.com/office/word/2010/wordprocessingShape" mc:Ignorable="w14 w15 w16se w16cid w16 w16cex w16sdtdh wp14">
   <w:endnote w:type="separator" w:id="-1">
     <w:p>
       <w:pPr>
@@ -3313,7 +4686,7 @@
 </file>
 
 <file path=word/footer1.xml><?xml version="1.0" encoding="utf-8"?>
-<w:ftr xmlns:wpc="http://schemas.microsoft.com/office/word/2010/wordprocessingCanvas" xmlns:cx="http://schemas.microsoft.com/office/drawing/2014/chartex" xmlns:cx1="http://schemas.microsoft.com/office/drawing/2015/9/8/chartex" xmlns:cx2="http://schemas.microsoft.com/office/drawing/2015/10/21/chartex" xmlns:cx3="http://schemas.microsoft.com/office/drawing/2016/5/9/chartex" xmlns:cx4="http://schemas.microsoft.com/office/drawing/2016/5/10/chartex" xmlns:cx5="http://schemas.microsoft.com/office/drawing/2016/5/11/chartex" xmlns:cx6="http://schemas.microsoft.com/office/drawing/2016/5/12/chartex" xmlns:cx7="http://schemas.microsoft.com/office/drawing/2016/5/13/chartex" xmlns:cx8="http://schemas.microsoft.com/office/drawing/2016/5/14/chartex" xmlns:mc="http://schemas.openxmlformats.org/markup-compatibility/2006" xmlns:aink="http://schemas.microsoft.com/office/drawing/2016/ink" xmlns:am3d="http://schemas.microsoft.com/office/drawing/2017/model3d" xmlns:o="urn:schemas-microsoft-com:office:office" xmlns:oel="http://schemas.microsoft.com/office/2019/extlst" xmlns:r="http://schemas.openxmlformats.org/officeDocument/2006/relationships" xmlns:m="http://schemas.openxmlformats.org/officeDocument/2006/math" xmlns:v="urn:schemas-microsoft-com:vml" xmlns:wp14="http://schemas.microsoft.com/office/word/2010/wordprocessingDrawing" xmlns:wp="http://schemas.openxmlformats.org/drawingml/2006/wordprocessingDrawing" xmlns:w10="urn:schemas-microsoft-com:office:word" xmlns:w="http://schemas.openxmlformats.org/wordprocessingml/2006/main" xmlns:w14="http://schemas.microsoft.com/office/word/2010/wordml" xmlns:w15="http://schemas.microsoft.com/office/word/2012/wordml" xmlns:w16cex="http://schemas.microsoft.com/office/word/2018/wordml/cex" xmlns:w16cid="http://schemas.microsoft.com/office/word/2016/wordml/cid" xmlns:w16="http://schemas.microsoft.com/office/word/2018/wordml" xmlns:w16du="http://schemas.microsoft.com/office/word/2023/wordml/word16du" xmlns:w16sdtdh="http://schemas.microsoft.com/office/word/2020/wordml/sdtdatahash" xmlns:w16se="http://schemas.microsoft.com/office/word/2015/wordml/symex" xmlns:wpg="http://schemas.microsoft.com/office/word/2010/wordprocessingGroup" xmlns:wpi="http://schemas.microsoft.com/office/word/2010/wordprocessingInk" xmlns:wne="http://schemas.microsoft.com/office/word/2006/wordml" xmlns:wps="http://schemas.microsoft.com/office/word/2010/wordprocessingShape" mc:Ignorable="w14 w15 w16se w16cid w16 w16cex w16sdtdh wp14">
+<w:ftr xmlns:wpc="http://schemas.microsoft.com/office/word/2010/wordprocessingCanvas" xmlns:cx="http://schemas.microsoft.com/office/drawing/2014/chartex" xmlns:cx1="http://schemas.microsoft.com/office/drawing/2015/9/8/chartex" xmlns:cx2="http://schemas.microsoft.com/office/drawing/2015/10/21/chartex" xmlns:cx3="http://schemas.microsoft.com/office/drawing/2016/5/9/chartex" xmlns:cx4="http://schemas.microsoft.com/office/drawing/2016/5/10/chartex" xmlns:cx5="http://schemas.microsoft.com/office/drawing/2016/5/11/chartex" xmlns:cx6="http://schemas.microsoft.com/office/drawing/2016/5/12/chartex" xmlns:cx7="http://schemas.microsoft.com/office/drawing/2016/5/13/chartex" xmlns:cx8="http://schemas.microsoft.com/office/drawing/2016/5/14/chartex" xmlns:mc="http://schemas.openxmlformats.org/markup-compatibility/2006" xmlns:aink="http://schemas.microsoft.com/office/drawing/2016/ink" xmlns:am3d="http://schemas.microsoft.com/office/drawing/2017/model3d" xmlns:o="urn:schemas-microsoft-com:office:office" xmlns:oel="http://schemas.microsoft.com/office/2019/extlst" xmlns:r="http://schemas.openxmlformats.org/officeDocument/2006/relationships" xmlns:m="http://schemas.openxmlformats.org/officeDocument/2006/math" xmlns:v="urn:schemas-microsoft-com:vml" xmlns:wp14="http://schemas.microsoft.com/office/word/2010/wordprocessingDrawing" xmlns:wp="http://schemas.openxmlformats.org/drawingml/2006/wordprocessingDrawing" xmlns:w10="urn:schemas-microsoft-com:office:word" xmlns:w="http://schemas.openxmlformats.org/wordprocessingml/2006/main" xmlns:w14="http://schemas.microsoft.com/office/word/2010/wordml" xmlns:w15="http://schemas.microsoft.com/office/word/2012/wordml" xmlns:w16cex="http://schemas.microsoft.com/office/word/2018/wordml/cex" xmlns:w16cid="http://schemas.microsoft.com/office/word/2016/wordml/cid" xmlns:w16="http://schemas.microsoft.com/office/word/2018/wordml" xmlns:w16sdtdh="http://schemas.microsoft.com/office/word/2020/wordml/sdtdatahash" xmlns:w16se="http://schemas.microsoft.com/office/word/2015/wordml/symex" xmlns:wpg="http://schemas.microsoft.com/office/word/2010/wordprocessingGroup" xmlns:wpi="http://schemas.microsoft.com/office/word/2010/wordprocessingInk" xmlns:wne="http://schemas.microsoft.com/office/word/2006/wordml" xmlns:wps="http://schemas.microsoft.com/office/word/2010/wordprocessingShape" mc:Ignorable="w14 w15 w16se w16cid w16 w16cex w16sdtdh wp14">
   <w:p>
     <w:pPr>
       <w:jc w:val="right"/>
@@ -3341,7 +4714,7 @@
 </file>
 
 <file path=word/footnotes.xml><?xml version="1.0" encoding="utf-8"?>
-<w:footnotes xmlns:wpc="http://schemas.microsoft.com/office/word/2010/wordprocessingCanvas" xmlns:cx="http://schemas.microsoft.com/office/drawing/2014/chartex" xmlns:cx1="http://schemas.microsoft.com/office/drawing/2015/9/8/chartex" xmlns:cx2="http://schemas.microsoft.com/office/drawing/2015/10/21/chartex" xmlns:cx3="http://schemas.microsoft.com/office/drawing/2016/5/9/chartex" xmlns:cx4="http://schemas.microsoft.com/office/drawing/2016/5/10/chartex" xmlns:cx5="http://schemas.microsoft.com/office/drawing/2016/5/11/chartex" xmlns:cx6="http://schemas.microsoft.com/office/drawing/2016/5/12/chartex" xmlns:cx7="http://schemas.microsoft.com/office/drawing/2016/5/13/chartex" xmlns:cx8="http://schemas.microsoft.com/office/drawing/2016/5/14/chartex" xmlns:mc="http://schemas.openxmlformats.org/markup-compatibility/2006" xmlns:aink="http://schemas.microsoft.com/office/drawing/2016/ink" xmlns:am3d="http://schemas.microsoft.com/office/drawing/2017/model3d" xmlns:o="urn:schemas-microsoft-com:office:office" xmlns:oel="http://schemas.microsoft.com/office/2019/extlst" xmlns:r="http://schemas.openxmlformats.org/officeDocument/2006/relationships" xmlns:m="http://schemas.openxmlformats.org/officeDocument/2006/math" xmlns:v="urn:schemas-microsoft-com:vml" xmlns:wp14="http://schemas.microsoft.com/office/word/2010/wordprocessingDrawing" xmlns:wp="http://schemas.openxmlformats.org/drawingml/2006/wordprocessingDrawing" xmlns:w10="urn:schemas-microsoft-com:office:word" xmlns:w="http://schemas.openxmlformats.org/wordprocessingml/2006/main" xmlns:w14="http://schemas.microsoft.com/office/word/2010/wordml" xmlns:w15="http://schemas.microsoft.com/office/word/2012/wordml" xmlns:w16cex="http://schemas.microsoft.com/office/word/2018/wordml/cex" xmlns:w16cid="http://schemas.microsoft.com/office/word/2016/wordml/cid" xmlns:w16="http://schemas.microsoft.com/office/word/2018/wordml" xmlns:w16du="http://schemas.microsoft.com/office/word/2023/wordml/word16du" xmlns:w16sdtdh="http://schemas.microsoft.com/office/word/2020/wordml/sdtdatahash" xmlns:w16se="http://schemas.microsoft.com/office/word/2015/wordml/symex" xmlns:wpg="http://schemas.microsoft.com/office/word/2010/wordprocessingGroup" xmlns:wpi="http://schemas.microsoft.com/office/word/2010/wordprocessingInk" xmlns:wne="http://schemas.microsoft.com/office/word/2006/wordml" xmlns:wps="http://schemas.microsoft.com/office/word/2010/wordprocessingShape" mc:Ignorable="w14 w15 w16se w16cid w16 w16cex w16sdtdh wp14">
+<w:footnotes xmlns:wpc="http://schemas.microsoft.com/office/word/2010/wordprocessingCanvas" xmlns:cx="http://schemas.microsoft.com/office/drawing/2014/chartex" xmlns:cx1="http://schemas.microsoft.com/office/drawing/2015/9/8/chartex" xmlns:cx2="http://schemas.microsoft.com/office/drawing/2015/10/21/chartex" xmlns:cx3="http://schemas.microsoft.com/office/drawing/2016/5/9/chartex" xmlns:cx4="http://schemas.microsoft.com/office/drawing/2016/5/10/chartex" xmlns:cx5="http://schemas.microsoft.com/office/drawing/2016/5/11/chartex" xmlns:cx6="http://schemas.microsoft.com/office/drawing/2016/5/12/chartex" xmlns:cx7="http://schemas.microsoft.com/office/drawing/2016/5/13/chartex" xmlns:cx8="http://schemas.microsoft.com/office/drawing/2016/5/14/chartex" xmlns:mc="http://schemas.openxmlformats.org/markup-compatibility/2006" xmlns:aink="http://schemas.microsoft.com/office/drawing/2016/ink" xmlns:am3d="http://schemas.microsoft.com/office/drawing/2017/model3d" xmlns:o="urn:schemas-microsoft-com:office:office" xmlns:oel="http://schemas.microsoft.com/office/2019/extlst" xmlns:r="http://schemas.openxmlformats.org/officeDocument/2006/relationships" xmlns:m="http://schemas.openxmlformats.org/officeDocument/2006/math" xmlns:v="urn:schemas-microsoft-com:vml" xmlns:wp14="http://schemas.microsoft.com/office/word/2010/wordprocessingDrawing" xmlns:wp="http://schemas.openxmlformats.org/drawingml/2006/wordprocessingDrawing" xmlns:w10="urn:schemas-microsoft-com:office:word" xmlns:w="http://schemas.openxmlformats.org/wordprocessingml/2006/main" xmlns:w14="http://schemas.microsoft.com/office/word/2010/wordml" xmlns:w15="http://schemas.microsoft.com/office/word/2012/wordml" xmlns:w16cex="http://schemas.microsoft.com/office/word/2018/wordml/cex" xmlns:w16cid="http://schemas.microsoft.com/office/word/2016/wordml/cid" xmlns:w16="http://schemas.microsoft.com/office/word/2018/wordml" xmlns:w16sdtdh="http://schemas.microsoft.com/office/word/2020/wordml/sdtdatahash" xmlns:w16se="http://schemas.microsoft.com/office/word/2015/wordml/symex" xmlns:wpg="http://schemas.microsoft.com/office/word/2010/wordprocessingGroup" xmlns:wpi="http://schemas.microsoft.com/office/word/2010/wordprocessingInk" xmlns:wne="http://schemas.microsoft.com/office/word/2006/wordml" xmlns:wps="http://schemas.microsoft.com/office/word/2010/wordprocessingShape" mc:Ignorable="w14 w15 w16se w16cid w16 w16cex w16sdtdh wp14">
   <w:footnote w:type="separator" w:id="-1">
     <w:p>
       <w:pPr>
@@ -3366,7 +4739,7 @@
 </file>
 
 <file path=word/numbering.xml><?xml version="1.0" encoding="utf-8"?>
-<w:numbering xmlns:wpc="http://schemas.microsoft.com/office/word/2010/wordprocessingCanvas" xmlns:cx="http://schemas.microsoft.com/office/drawing/2014/chartex" xmlns:cx1="http://schemas.microsoft.com/office/drawing/2015/9/8/chartex" xmlns:cx2="http://schemas.microsoft.com/office/drawing/2015/10/21/chartex" xmlns:cx3="http://schemas.microsoft.com/office/drawing/2016/5/9/chartex" xmlns:cx4="http://schemas.microsoft.com/office/drawing/2016/5/10/chartex" xmlns:cx5="http://schemas.microsoft.com/office/drawing/2016/5/11/chartex" xmlns:cx6="http://schemas.microsoft.com/office/drawing/2016/5/12/chartex" xmlns:cx7="http://schemas.microsoft.com/office/drawing/2016/5/13/chartex" xmlns:cx8="http://schemas.microsoft.com/office/drawing/2016/5/14/chartex" xmlns:mc="http://schemas.openxmlformats.org/markup-compatibility/2006" xmlns:aink="http://schemas.microsoft.com/office/drawing/2016/ink" xmlns:am3d="http://schemas.microsoft.com/office/drawing/2017/model3d" xmlns:o="urn:schemas-microsoft-com:office:office" xmlns:oel="http://schemas.microsoft.com/office/2019/extlst" xmlns:r="http://schemas.openxmlformats.org/officeDocument/2006/relationships" xmlns:m="http://schemas.openxmlformats.org/officeDocument/2006/math" xmlns:v="urn:schemas-microsoft-com:vml" xmlns:wp14="http://schemas.microsoft.com/office/word/2010/wordprocessingDrawing" xmlns:wp="http://schemas.openxmlformats.org/drawingml/2006/wordprocessingDrawing" xmlns:w10="urn:schemas-microsoft-com:office:word" xmlns:w="http://schemas.openxmlformats.org/wordprocessingml/2006/main" xmlns:w14="http://schemas.microsoft.com/office/word/2010/wordml" xmlns:w15="http://schemas.microsoft.com/office/word/2012/wordml" xmlns:w16cex="http://schemas.microsoft.com/office/word/2018/wordml/cex" xmlns:w16cid="http://schemas.microsoft.com/office/word/2016/wordml/cid" xmlns:w16="http://schemas.microsoft.com/office/word/2018/wordml" xmlns:w16du="http://schemas.microsoft.com/office/word/2023/wordml/word16du" xmlns:w16sdtdh="http://schemas.microsoft.com/office/word/2020/wordml/sdtdatahash" xmlns:w16se="http://schemas.microsoft.com/office/word/2015/wordml/symex" xmlns:wpg="http://schemas.microsoft.com/office/word/2010/wordprocessingGroup" xmlns:wpi="http://schemas.microsoft.com/office/word/2010/wordprocessingInk" xmlns:wne="http://schemas.microsoft.com/office/word/2006/wordml" xmlns:wps="http://schemas.microsoft.com/office/word/2010/wordprocessingShape" mc:Ignorable="w14 w15 w16se w16cid w16 w16cex w16sdtdh wp14">
+<w:numbering xmlns:wpc="http://schemas.microsoft.com/office/word/2010/wordprocessingCanvas" xmlns:cx="http://schemas.microsoft.com/office/drawing/2014/chartex" xmlns:cx1="http://schemas.microsoft.com/office/drawing/2015/9/8/chartex" xmlns:cx2="http://schemas.microsoft.com/office/drawing/2015/10/21/chartex" xmlns:cx3="http://schemas.microsoft.com/office/drawing/2016/5/9/chartex" xmlns:cx4="http://schemas.microsoft.com/office/drawing/2016/5/10/chartex" xmlns:cx5="http://schemas.microsoft.com/office/drawing/2016/5/11/chartex" xmlns:cx6="http://schemas.microsoft.com/office/drawing/2016/5/12/chartex" xmlns:cx7="http://schemas.microsoft.com/office/drawing/2016/5/13/chartex" xmlns:cx8="http://schemas.microsoft.com/office/drawing/2016/5/14/chartex" xmlns:mc="http://schemas.openxmlformats.org/markup-compatibility/2006" xmlns:aink="http://schemas.microsoft.com/office/drawing/2016/ink" xmlns:am3d="http://schemas.microsoft.com/office/drawing/2017/model3d" xmlns:o="urn:schemas-microsoft-com:office:office" xmlns:oel="http://schemas.microsoft.com/office/2019/extlst" xmlns:r="http://schemas.openxmlformats.org/officeDocument/2006/relationships" xmlns:m="http://schemas.openxmlformats.org/officeDocument/2006/math" xmlns:v="urn:schemas-microsoft-com:vml" xmlns:wp14="http://schemas.microsoft.com/office/word/2010/wordprocessingDrawing" xmlns:wp="http://schemas.openxmlformats.org/drawingml/2006/wordprocessingDrawing" xmlns:w10="urn:schemas-microsoft-com:office:word" xmlns:w="http://schemas.openxmlformats.org/wordprocessingml/2006/main" xmlns:w14="http://schemas.microsoft.com/office/word/2010/wordml" xmlns:w15="http://schemas.microsoft.com/office/word/2012/wordml" xmlns:w16cex="http://schemas.microsoft.com/office/word/2018/wordml/cex" xmlns:w16cid="http://schemas.microsoft.com/office/word/2016/wordml/cid" xmlns:w16="http://schemas.microsoft.com/office/word/2018/wordml" xmlns:w16sdtdh="http://schemas.microsoft.com/office/word/2020/wordml/sdtdatahash" xmlns:w16se="http://schemas.microsoft.com/office/word/2015/wordml/symex" xmlns:wpg="http://schemas.microsoft.com/office/word/2010/wordprocessingGroup" xmlns:wpi="http://schemas.microsoft.com/office/word/2010/wordprocessingInk" xmlns:wne="http://schemas.microsoft.com/office/word/2006/wordml" xmlns:wps="http://schemas.microsoft.com/office/word/2010/wordprocessingShape" mc:Ignorable="w14 w15 w16se w16cid w16 w16cex w16sdtdh wp14">
   <w:abstractNum w:abstractNumId="0" w15:restartNumberingAfterBreak="0">
     <w:nsid w:val="58477352"/>
     <w:multiLevelType w:val="hybridMultilevel"/>
@@ -3484,6 +4857,14 @@
     <w:abstractNumId w:val="0"/>
   </w:num>
 </w:numbering>
+</file>
+
+<file path=word/people.xml><?xml version="1.0" encoding="utf-8"?>
+<w15:people xmlns:wpc="http://schemas.microsoft.com/office/word/2010/wordprocessingCanvas" xmlns:cx="http://schemas.microsoft.com/office/drawing/2014/chartex" xmlns:cx1="http://schemas.microsoft.com/office/drawing/2015/9/8/chartex" xmlns:cx2="http://schemas.microsoft.com/office/drawing/2015/10/21/chartex" xmlns:cx3="http://schemas.microsoft.com/office/drawing/2016/5/9/chartex" xmlns:cx4="http://schemas.microsoft.com/office/drawing/2016/5/10/chartex" xmlns:cx5="http://schemas.microsoft.com/office/drawing/2016/5/11/chartex" xmlns:cx6="http://schemas.microsoft.com/office/drawing/2016/5/12/chartex" xmlns:cx7="http://schemas.microsoft.com/office/drawing/2016/5/13/chartex" xmlns:cx8="http://schemas.microsoft.com/office/drawing/2016/5/14/chartex" xmlns:mc="http://schemas.openxmlformats.org/markup-compatibility/2006" xmlns:aink="http://schemas.microsoft.com/office/drawing/2016/ink" xmlns:am3d="http://schemas.microsoft.com/office/drawing/2017/model3d" xmlns:o="urn:schemas-microsoft-com:office:office" xmlns:oel="http://schemas.microsoft.com/office/2019/extlst" xmlns:r="http://schemas.openxmlformats.org/officeDocument/2006/relationships" xmlns:m="http://schemas.openxmlformats.org/officeDocument/2006/math" xmlns:v="urn:schemas-microsoft-com:vml" xmlns:wp14="http://schemas.microsoft.com/office/word/2010/wordprocessingDrawing" xmlns:wp="http://schemas.openxmlformats.org/drawingml/2006/wordprocessingDrawing" xmlns:w10="urn:schemas-microsoft-com:office:word" xmlns:w="http://schemas.openxmlformats.org/wordprocessingml/2006/main" xmlns:w14="http://schemas.microsoft.com/office/word/2010/wordml" xmlns:w15="http://schemas.microsoft.com/office/word/2012/wordml" xmlns:w16cex="http://schemas.microsoft.com/office/word/2018/wordml/cex" xmlns:w16cid="http://schemas.microsoft.com/office/word/2016/wordml/cid" xmlns:w16="http://schemas.microsoft.com/office/word/2018/wordml" xmlns:w16sdtdh="http://schemas.microsoft.com/office/word/2020/wordml/sdtdatahash" xmlns:w16se="http://schemas.microsoft.com/office/word/2015/wordml/symex" xmlns:wpg="http://schemas.microsoft.com/office/word/2010/wordprocessingGroup" xmlns:wpi="http://schemas.microsoft.com/office/word/2010/wordprocessingInk" xmlns:wne="http://schemas.microsoft.com/office/word/2006/wordml" xmlns:wps="http://schemas.microsoft.com/office/word/2010/wordprocessingShape" mc:Ignorable="w14 w15 w16se w16cid w16 w16cex w16sdtdh wp14">
+  <w15:person w15:author="Sterling Baird">
+    <w15:presenceInfo w15:providerId="AD" w15:userId="S::u1326059@umail.utah.edu::c931e9de-30d8-4e23-9fbb-c0735c2af7a0"/>
+  </w15:person>
+</w15:people>
 </file>
 
 <file path=word/styles.xml><?xml version="1.0" encoding="utf-8"?>
@@ -4154,6 +5535,16 @@
       <w:u w:val="single"/>
     </w:rPr>
   </w:style>
+  <w:style w:type="paragraph" w:styleId="Revision">
+    <w:name w:val="Revision"/>
+    <w:hidden/>
+    <w:uiPriority w:val="99"/>
+    <w:semiHidden/>
+    <w:rsid w:val="0017359B"/>
+    <w:pPr>
+      <w:spacing w:line="240" w:lineRule="auto"/>
+    </w:pPr>
+  </w:style>
 </w:styles>
 </file>
 

</xml_diff>